<commit_message>
today was a good
</commit_message>
<xml_diff>
--- a/0. What to learn.docx
+++ b/0. What to learn.docx
@@ -32,8 +32,6 @@
         </w:rPr>
         <w:t xml:space="preserve"> </w:t>
       </w:r>
-      <w:bookmarkStart w:id="0" w:name="_GoBack"/>
-      <w:bookmarkEnd w:id="0"/>
       <w:proofErr w:type="spellStart"/>
       <w:r>
         <w:rPr>
@@ -52,9 +50,8 @@
           <w:sz w:val="28"/>
           <w:szCs w:val="28"/>
         </w:rPr>
-        <w:t>/app/components/</w:t>
-      </w:r>
-      <w:proofErr w:type="spellStart"/>
+        <w:t>/app/</w:t>
+      </w:r>
       <w:r>
         <w:rPr>
           <w:b/>
@@ -62,19 +59,38 @@
           <w:sz w:val="28"/>
           <w:szCs w:val="28"/>
         </w:rPr>
-        <w:t>gmap</w:t>
-      </w:r>
-      <w:proofErr w:type="spellEnd"/>
-    </w:p>
-    <w:p>
-      <w:pPr>
-        <w:jc w:val="center"/>
+        <w:t>containers</w:t>
+      </w:r>
+      <w:r>
         <w:rPr>
           <w:b/>
           <w:bCs/>
           <w:sz w:val="28"/>
           <w:szCs w:val="28"/>
         </w:rPr>
+        <w:t>/</w:t>
+      </w:r>
+      <w:r>
+        <w:rPr>
+          <w:b/>
+          <w:bCs/>
+          <w:sz w:val="28"/>
+          <w:szCs w:val="28"/>
+        </w:rPr>
+        <w:t>listing-card</w:t>
+      </w:r>
+      <w:bookmarkStart w:id="0" w:name="_GoBack"/>
+      <w:bookmarkEnd w:id="0"/>
+    </w:p>
+    <w:p>
+      <w:pPr>
+        <w:jc w:val="center"/>
+        <w:rPr>
+          <w:b/>
+          <w:bCs/>
+          <w:sz w:val="28"/>
+          <w:szCs w:val="28"/>
+        </w:rPr>
       </w:pPr>
     </w:p>
     <w:p>
@@ -221,6 +237,810 @@
           <w:szCs w:val="21"/>
         </w:rPr>
         <w:t xml:space="preserve"> /&gt;</w:t>
+      </w:r>
+    </w:p>
+    <w:p/>
+    <w:p>
+      <w:pPr>
+        <w:rPr>
+          <w:b/>
+          <w:bCs/>
+          <w:color w:val="A6A6A6" w:themeColor="background1" w:themeShade="A6"/>
+        </w:rPr>
+      </w:pPr>
+      <w:proofErr w:type="spellStart"/>
+      <w:r>
+        <w:rPr>
+          <w:b/>
+          <w:bCs/>
+          <w:color w:val="A6A6A6" w:themeColor="background1" w:themeShade="A6"/>
+        </w:rPr>
+        <w:t>Rect</w:t>
+      </w:r>
+      <w:proofErr w:type="spellEnd"/>
+      <w:r>
+        <w:rPr>
+          <w:b/>
+          <w:bCs/>
+          <w:color w:val="A6A6A6" w:themeColor="background1" w:themeShade="A6"/>
+        </w:rPr>
+        <w:t xml:space="preserve"> &amp; Animate:</w:t>
+      </w:r>
+    </w:p>
+    <w:p>
+      <w:pPr>
+        <w:shd w:val="clear" w:color="auto" w:fill="23272E"/>
+        <w:spacing w:after="0" w:line="285" w:lineRule="atLeast"/>
+        <w:rPr>
+          <w:rFonts w:ascii="Consolas" w:eastAsia="Times New Roman" w:hAnsi="Consolas" w:cs="Times New Roman"/>
+          <w:color w:val="ABB2BF"/>
+          <w:sz w:val="21"/>
+          <w:szCs w:val="21"/>
+        </w:rPr>
+      </w:pPr>
+      <w:r>
+        <w:rPr>
+          <w:rFonts w:ascii="Consolas" w:eastAsia="Times New Roman" w:hAnsi="Consolas" w:cs="Times New Roman"/>
+          <w:color w:val="ABB2BF"/>
+          <w:sz w:val="21"/>
+          <w:szCs w:val="21"/>
+        </w:rPr>
+        <w:t>&lt;</w:t>
+      </w:r>
+      <w:proofErr w:type="spellStart"/>
+      <w:r>
+        <w:rPr>
+          <w:rFonts w:ascii="Consolas" w:eastAsia="Times New Roman" w:hAnsi="Consolas" w:cs="Times New Roman"/>
+          <w:color w:val="E06C75"/>
+          <w:sz w:val="21"/>
+          <w:szCs w:val="21"/>
+        </w:rPr>
+        <w:t>rect</w:t>
+      </w:r>
+      <w:proofErr w:type="spellEnd"/>
+      <w:r>
+        <w:rPr>
+          <w:rFonts w:ascii="Consolas" w:eastAsia="Times New Roman" w:hAnsi="Consolas" w:cs="Times New Roman"/>
+          <w:color w:val="ABB2BF"/>
+          <w:sz w:val="21"/>
+          <w:szCs w:val="21"/>
+        </w:rPr>
+        <w:t xml:space="preserve"> </w:t>
+      </w:r>
+      <w:r>
+        <w:rPr>
+          <w:rFonts w:ascii="Consolas" w:eastAsia="Times New Roman" w:hAnsi="Consolas" w:cs="Times New Roman"/>
+          <w:color w:val="D19A66"/>
+          <w:sz w:val="21"/>
+          <w:szCs w:val="21"/>
+        </w:rPr>
+        <w:t>width</w:t>
+      </w:r>
+      <w:r>
+        <w:rPr>
+          <w:rFonts w:ascii="Consolas" w:eastAsia="Times New Roman" w:hAnsi="Consolas" w:cs="Times New Roman"/>
+          <w:color w:val="ABB2BF"/>
+          <w:sz w:val="21"/>
+          <w:szCs w:val="21"/>
+        </w:rPr>
+        <w:t>=</w:t>
+      </w:r>
+      <w:r>
+        <w:rPr>
+          <w:rFonts w:ascii="Consolas" w:eastAsia="Times New Roman" w:hAnsi="Consolas" w:cs="Times New Roman"/>
+          <w:color w:val="98C379"/>
+          <w:sz w:val="21"/>
+          <w:szCs w:val="21"/>
+        </w:rPr>
+        <w:t>"100%"</w:t>
+      </w:r>
+      <w:r>
+        <w:rPr>
+          <w:rFonts w:ascii="Consolas" w:eastAsia="Times New Roman" w:hAnsi="Consolas" w:cs="Times New Roman"/>
+          <w:color w:val="ABB2BF"/>
+          <w:sz w:val="21"/>
+          <w:szCs w:val="21"/>
+        </w:rPr>
+        <w:t xml:space="preserve"> </w:t>
+      </w:r>
+      <w:r>
+        <w:rPr>
+          <w:rFonts w:ascii="Consolas" w:eastAsia="Times New Roman" w:hAnsi="Consolas" w:cs="Times New Roman"/>
+          <w:color w:val="D19A66"/>
+          <w:sz w:val="21"/>
+          <w:szCs w:val="21"/>
+        </w:rPr>
+        <w:t>x</w:t>
+      </w:r>
+      <w:r>
+        <w:rPr>
+          <w:rFonts w:ascii="Consolas" w:eastAsia="Times New Roman" w:hAnsi="Consolas" w:cs="Times New Roman"/>
+          <w:color w:val="ABB2BF"/>
+          <w:sz w:val="21"/>
+          <w:szCs w:val="21"/>
+        </w:rPr>
+        <w:t>=</w:t>
+      </w:r>
+      <w:r>
+        <w:rPr>
+          <w:rFonts w:ascii="Consolas" w:eastAsia="Times New Roman" w:hAnsi="Consolas" w:cs="Times New Roman"/>
+          <w:color w:val="98C379"/>
+          <w:sz w:val="21"/>
+          <w:szCs w:val="21"/>
+        </w:rPr>
+        <w:t>"0"</w:t>
+      </w:r>
+      <w:r>
+        <w:rPr>
+          <w:rFonts w:ascii="Consolas" w:eastAsia="Times New Roman" w:hAnsi="Consolas" w:cs="Times New Roman"/>
+          <w:color w:val="ABB2BF"/>
+          <w:sz w:val="21"/>
+          <w:szCs w:val="21"/>
+        </w:rPr>
+        <w:t xml:space="preserve"> </w:t>
+      </w:r>
+      <w:r>
+        <w:rPr>
+          <w:rFonts w:ascii="Consolas" w:eastAsia="Times New Roman" w:hAnsi="Consolas" w:cs="Times New Roman"/>
+          <w:color w:val="D19A66"/>
+          <w:sz w:val="21"/>
+          <w:szCs w:val="21"/>
+        </w:rPr>
+        <w:t>y</w:t>
+      </w:r>
+      <w:r>
+        <w:rPr>
+          <w:rFonts w:ascii="Consolas" w:eastAsia="Times New Roman" w:hAnsi="Consolas" w:cs="Times New Roman"/>
+          <w:color w:val="ABB2BF"/>
+          <w:sz w:val="21"/>
+          <w:szCs w:val="21"/>
+        </w:rPr>
+        <w:t>=</w:t>
+      </w:r>
+      <w:r>
+        <w:rPr>
+          <w:rFonts w:ascii="Consolas" w:eastAsia="Times New Roman" w:hAnsi="Consolas" w:cs="Times New Roman"/>
+          <w:color w:val="98C379"/>
+          <w:sz w:val="21"/>
+          <w:szCs w:val="21"/>
+        </w:rPr>
+        <w:t>"0"</w:t>
+      </w:r>
+      <w:r>
+        <w:rPr>
+          <w:rFonts w:ascii="Consolas" w:eastAsia="Times New Roman" w:hAnsi="Consolas" w:cs="Times New Roman"/>
+          <w:color w:val="ABB2BF"/>
+          <w:sz w:val="21"/>
+          <w:szCs w:val="21"/>
+        </w:rPr>
+        <w:t>&gt;</w:t>
+      </w:r>
+    </w:p>
+    <w:p>
+      <w:pPr>
+        <w:shd w:val="clear" w:color="auto" w:fill="23272E"/>
+        <w:spacing w:after="0" w:line="285" w:lineRule="atLeast"/>
+        <w:rPr>
+          <w:rFonts w:ascii="Consolas" w:eastAsia="Times New Roman" w:hAnsi="Consolas" w:cs="Times New Roman"/>
+          <w:color w:val="ABB2BF"/>
+          <w:sz w:val="21"/>
+          <w:szCs w:val="21"/>
+        </w:rPr>
+      </w:pPr>
+      <w:r>
+        <w:rPr>
+          <w:rFonts w:ascii="Consolas" w:eastAsia="Times New Roman" w:hAnsi="Consolas" w:cs="Times New Roman"/>
+          <w:color w:val="ABB2BF"/>
+          <w:sz w:val="21"/>
+          <w:szCs w:val="21"/>
+        </w:rPr>
+        <w:t>              &lt;</w:t>
+      </w:r>
+      <w:r>
+        <w:rPr>
+          <w:rFonts w:ascii="Consolas" w:eastAsia="Times New Roman" w:hAnsi="Consolas" w:cs="Times New Roman"/>
+          <w:color w:val="E06C75"/>
+          <w:sz w:val="21"/>
+          <w:szCs w:val="21"/>
+        </w:rPr>
+        <w:t>animate</w:t>
+      </w:r>
+      <w:r>
+        <w:rPr>
+          <w:rFonts w:ascii="Consolas" w:eastAsia="Times New Roman" w:hAnsi="Consolas" w:cs="Times New Roman"/>
+          <w:color w:val="ABB2BF"/>
+          <w:sz w:val="21"/>
+          <w:szCs w:val="21"/>
+        </w:rPr>
+        <w:t xml:space="preserve"> </w:t>
+      </w:r>
+      <w:r>
+        <w:rPr>
+          <w:rFonts w:ascii="Consolas" w:eastAsia="Times New Roman" w:hAnsi="Consolas" w:cs="Times New Roman"/>
+          <w:color w:val="D19A66"/>
+          <w:sz w:val="21"/>
+          <w:szCs w:val="21"/>
+        </w:rPr>
+        <w:t>id</w:t>
+      </w:r>
+      <w:r>
+        <w:rPr>
+          <w:rFonts w:ascii="Consolas" w:eastAsia="Times New Roman" w:hAnsi="Consolas" w:cs="Times New Roman"/>
+          <w:color w:val="ABB2BF"/>
+          <w:sz w:val="21"/>
+          <w:szCs w:val="21"/>
+        </w:rPr>
+        <w:t>=</w:t>
+      </w:r>
+      <w:r>
+        <w:rPr>
+          <w:rFonts w:ascii="Consolas" w:eastAsia="Times New Roman" w:hAnsi="Consolas" w:cs="Times New Roman"/>
+          <w:color w:val="98C379"/>
+          <w:sz w:val="21"/>
+          <w:szCs w:val="21"/>
+        </w:rPr>
+        <w:t>"f1"</w:t>
+      </w:r>
+      <w:r>
+        <w:rPr>
+          <w:rFonts w:ascii="Consolas" w:eastAsia="Times New Roman" w:hAnsi="Consolas" w:cs="Times New Roman"/>
+          <w:color w:val="ABB2BF"/>
+          <w:sz w:val="21"/>
+          <w:szCs w:val="21"/>
+        </w:rPr>
+        <w:t xml:space="preserve"> </w:t>
+      </w:r>
+      <w:proofErr w:type="spellStart"/>
+      <w:r>
+        <w:rPr>
+          <w:rFonts w:ascii="Consolas" w:eastAsia="Times New Roman" w:hAnsi="Consolas" w:cs="Times New Roman"/>
+          <w:color w:val="D19A66"/>
+          <w:sz w:val="21"/>
+          <w:szCs w:val="21"/>
+        </w:rPr>
+        <w:t>attributeName</w:t>
+      </w:r>
+      <w:proofErr w:type="spellEnd"/>
+      <w:r>
+        <w:rPr>
+          <w:rFonts w:ascii="Consolas" w:eastAsia="Times New Roman" w:hAnsi="Consolas" w:cs="Times New Roman"/>
+          <w:color w:val="ABB2BF"/>
+          <w:sz w:val="21"/>
+          <w:szCs w:val="21"/>
+        </w:rPr>
+        <w:t>=</w:t>
+      </w:r>
+      <w:r>
+        <w:rPr>
+          <w:rFonts w:ascii="Consolas" w:eastAsia="Times New Roman" w:hAnsi="Consolas" w:cs="Times New Roman"/>
+          <w:color w:val="98C379"/>
+          <w:sz w:val="21"/>
+          <w:szCs w:val="21"/>
+        </w:rPr>
+        <w:t>"opacity"</w:t>
+      </w:r>
+      <w:r>
+        <w:rPr>
+          <w:rFonts w:ascii="Consolas" w:eastAsia="Times New Roman" w:hAnsi="Consolas" w:cs="Times New Roman"/>
+          <w:color w:val="ABB2BF"/>
+          <w:sz w:val="21"/>
+          <w:szCs w:val="21"/>
+        </w:rPr>
+        <w:t xml:space="preserve"> </w:t>
+      </w:r>
+      <w:r>
+        <w:rPr>
+          <w:rFonts w:ascii="Consolas" w:eastAsia="Times New Roman" w:hAnsi="Consolas" w:cs="Times New Roman"/>
+          <w:color w:val="D19A66"/>
+          <w:sz w:val="21"/>
+          <w:szCs w:val="21"/>
+        </w:rPr>
+        <w:t>from</w:t>
+      </w:r>
+      <w:r>
+        <w:rPr>
+          <w:rFonts w:ascii="Consolas" w:eastAsia="Times New Roman" w:hAnsi="Consolas" w:cs="Times New Roman"/>
+          <w:color w:val="ABB2BF"/>
+          <w:sz w:val="21"/>
+          <w:szCs w:val="21"/>
+        </w:rPr>
+        <w:t>=</w:t>
+      </w:r>
+      <w:r>
+        <w:rPr>
+          <w:rFonts w:ascii="Consolas" w:eastAsia="Times New Roman" w:hAnsi="Consolas" w:cs="Times New Roman"/>
+          <w:color w:val="98C379"/>
+          <w:sz w:val="21"/>
+          <w:szCs w:val="21"/>
+        </w:rPr>
+        <w:t>"0"</w:t>
+      </w:r>
+      <w:r>
+        <w:rPr>
+          <w:rFonts w:ascii="Consolas" w:eastAsia="Times New Roman" w:hAnsi="Consolas" w:cs="Times New Roman"/>
+          <w:color w:val="ABB2BF"/>
+          <w:sz w:val="21"/>
+          <w:szCs w:val="21"/>
+        </w:rPr>
+        <w:t xml:space="preserve"> </w:t>
+      </w:r>
+      <w:r>
+        <w:rPr>
+          <w:rFonts w:ascii="Consolas" w:eastAsia="Times New Roman" w:hAnsi="Consolas" w:cs="Times New Roman"/>
+          <w:color w:val="D19A66"/>
+          <w:sz w:val="21"/>
+          <w:szCs w:val="21"/>
+        </w:rPr>
+        <w:t>to</w:t>
+      </w:r>
+      <w:r>
+        <w:rPr>
+          <w:rFonts w:ascii="Consolas" w:eastAsia="Times New Roman" w:hAnsi="Consolas" w:cs="Times New Roman"/>
+          <w:color w:val="ABB2BF"/>
+          <w:sz w:val="21"/>
+          <w:szCs w:val="21"/>
+        </w:rPr>
+        <w:t>=</w:t>
+      </w:r>
+      <w:r>
+        <w:rPr>
+          <w:rFonts w:ascii="Consolas" w:eastAsia="Times New Roman" w:hAnsi="Consolas" w:cs="Times New Roman"/>
+          <w:color w:val="98C379"/>
+          <w:sz w:val="21"/>
+          <w:szCs w:val="21"/>
+        </w:rPr>
+        <w:t>"1"</w:t>
+      </w:r>
+      <w:r>
+        <w:rPr>
+          <w:rFonts w:ascii="Consolas" w:eastAsia="Times New Roman" w:hAnsi="Consolas" w:cs="Times New Roman"/>
+          <w:color w:val="ABB2BF"/>
+          <w:sz w:val="21"/>
+          <w:szCs w:val="21"/>
+        </w:rPr>
+        <w:t xml:space="preserve"> </w:t>
+      </w:r>
+      <w:r>
+        <w:rPr>
+          <w:rFonts w:ascii="Consolas" w:eastAsia="Times New Roman" w:hAnsi="Consolas" w:cs="Times New Roman"/>
+          <w:color w:val="D19A66"/>
+          <w:sz w:val="21"/>
+          <w:szCs w:val="21"/>
+        </w:rPr>
+        <w:t>dur</w:t>
+      </w:r>
+      <w:r>
+        <w:rPr>
+          <w:rFonts w:ascii="Consolas" w:eastAsia="Times New Roman" w:hAnsi="Consolas" w:cs="Times New Roman"/>
+          <w:color w:val="ABB2BF"/>
+          <w:sz w:val="21"/>
+          <w:szCs w:val="21"/>
+        </w:rPr>
+        <w:t>=</w:t>
+      </w:r>
+      <w:r>
+        <w:rPr>
+          <w:rFonts w:ascii="Consolas" w:eastAsia="Times New Roman" w:hAnsi="Consolas" w:cs="Times New Roman"/>
+          <w:color w:val="98C379"/>
+          <w:sz w:val="21"/>
+          <w:szCs w:val="21"/>
+        </w:rPr>
+        <w:t>"0.6s"</w:t>
+      </w:r>
+      <w:r>
+        <w:rPr>
+          <w:rFonts w:ascii="Consolas" w:eastAsia="Times New Roman" w:hAnsi="Consolas" w:cs="Times New Roman"/>
+          <w:color w:val="ABB2BF"/>
+          <w:sz w:val="21"/>
+          <w:szCs w:val="21"/>
+        </w:rPr>
+        <w:t xml:space="preserve"> </w:t>
+      </w:r>
+      <w:r>
+        <w:rPr>
+          <w:rFonts w:ascii="Consolas" w:eastAsia="Times New Roman" w:hAnsi="Consolas" w:cs="Times New Roman"/>
+          <w:color w:val="D19A66"/>
+          <w:sz w:val="21"/>
+          <w:szCs w:val="21"/>
+        </w:rPr>
+        <w:t>begin</w:t>
+      </w:r>
+      <w:r>
+        <w:rPr>
+          <w:rFonts w:ascii="Consolas" w:eastAsia="Times New Roman" w:hAnsi="Consolas" w:cs="Times New Roman"/>
+          <w:color w:val="ABB2BF"/>
+          <w:sz w:val="21"/>
+          <w:szCs w:val="21"/>
+        </w:rPr>
+        <w:t>=</w:t>
+      </w:r>
+      <w:r>
+        <w:rPr>
+          <w:rFonts w:ascii="Consolas" w:eastAsia="Times New Roman" w:hAnsi="Consolas" w:cs="Times New Roman"/>
+          <w:color w:val="98C379"/>
+          <w:sz w:val="21"/>
+          <w:szCs w:val="21"/>
+        </w:rPr>
+        <w:t>"0s; f5.end + 0.3s"</w:t>
+      </w:r>
+      <w:r>
+        <w:rPr>
+          <w:rFonts w:ascii="Consolas" w:eastAsia="Times New Roman" w:hAnsi="Consolas" w:cs="Times New Roman"/>
+          <w:color w:val="ABB2BF"/>
+          <w:sz w:val="21"/>
+          <w:szCs w:val="21"/>
+        </w:rPr>
+        <w:t xml:space="preserve"> </w:t>
+      </w:r>
+      <w:r>
+        <w:rPr>
+          <w:rFonts w:ascii="Consolas" w:eastAsia="Times New Roman" w:hAnsi="Consolas" w:cs="Times New Roman"/>
+          <w:color w:val="D19A66"/>
+          <w:sz w:val="21"/>
+          <w:szCs w:val="21"/>
+        </w:rPr>
+        <w:t>fill</w:t>
+      </w:r>
+      <w:r>
+        <w:rPr>
+          <w:rFonts w:ascii="Consolas" w:eastAsia="Times New Roman" w:hAnsi="Consolas" w:cs="Times New Roman"/>
+          <w:color w:val="ABB2BF"/>
+          <w:sz w:val="21"/>
+          <w:szCs w:val="21"/>
+        </w:rPr>
+        <w:t>=</w:t>
+      </w:r>
+      <w:r>
+        <w:rPr>
+          <w:rFonts w:ascii="Consolas" w:eastAsia="Times New Roman" w:hAnsi="Consolas" w:cs="Times New Roman"/>
+          <w:color w:val="98C379"/>
+          <w:sz w:val="21"/>
+          <w:szCs w:val="21"/>
+        </w:rPr>
+        <w:t>"freeze"</w:t>
+      </w:r>
+      <w:r>
+        <w:rPr>
+          <w:rFonts w:ascii="Consolas" w:eastAsia="Times New Roman" w:hAnsi="Consolas" w:cs="Times New Roman"/>
+          <w:color w:val="ABB2BF"/>
+          <w:sz w:val="21"/>
+          <w:szCs w:val="21"/>
+        </w:rPr>
+        <w:t>&gt;&lt;/</w:t>
+      </w:r>
+      <w:r>
+        <w:rPr>
+          <w:rFonts w:ascii="Consolas" w:eastAsia="Times New Roman" w:hAnsi="Consolas" w:cs="Times New Roman"/>
+          <w:color w:val="E06C75"/>
+          <w:sz w:val="21"/>
+          <w:szCs w:val="21"/>
+        </w:rPr>
+        <w:t>animate</w:t>
+      </w:r>
+      <w:r>
+        <w:rPr>
+          <w:rFonts w:ascii="Consolas" w:eastAsia="Times New Roman" w:hAnsi="Consolas" w:cs="Times New Roman"/>
+          <w:color w:val="ABB2BF"/>
+          <w:sz w:val="21"/>
+          <w:szCs w:val="21"/>
+        </w:rPr>
+        <w:t>&gt;</w:t>
+      </w:r>
+    </w:p>
+    <w:p>
+      <w:pPr>
+        <w:shd w:val="clear" w:color="auto" w:fill="23272E"/>
+        <w:spacing w:after="0" w:line="285" w:lineRule="atLeast"/>
+        <w:rPr>
+          <w:rFonts w:ascii="Consolas" w:eastAsia="Times New Roman" w:hAnsi="Consolas" w:cs="Times New Roman"/>
+          <w:color w:val="ABB2BF"/>
+          <w:sz w:val="21"/>
+          <w:szCs w:val="21"/>
+        </w:rPr>
+      </w:pPr>
+      <w:r>
+        <w:rPr>
+          <w:rFonts w:ascii="Consolas" w:eastAsia="Times New Roman" w:hAnsi="Consolas" w:cs="Times New Roman"/>
+          <w:color w:val="ABB2BF"/>
+          <w:sz w:val="21"/>
+          <w:szCs w:val="21"/>
+        </w:rPr>
+        <w:t>              &lt;</w:t>
+      </w:r>
+      <w:r>
+        <w:rPr>
+          <w:rFonts w:ascii="Consolas" w:eastAsia="Times New Roman" w:hAnsi="Consolas" w:cs="Times New Roman"/>
+          <w:color w:val="E06C75"/>
+          <w:sz w:val="21"/>
+          <w:szCs w:val="21"/>
+        </w:rPr>
+        <w:t>animate</w:t>
+      </w:r>
+      <w:r>
+        <w:rPr>
+          <w:rFonts w:ascii="Consolas" w:eastAsia="Times New Roman" w:hAnsi="Consolas" w:cs="Times New Roman"/>
+          <w:color w:val="ABB2BF"/>
+          <w:sz w:val="21"/>
+          <w:szCs w:val="21"/>
+        </w:rPr>
+        <w:t xml:space="preserve"> </w:t>
+      </w:r>
+      <w:proofErr w:type="spellStart"/>
+      <w:r>
+        <w:rPr>
+          <w:rFonts w:ascii="Consolas" w:eastAsia="Times New Roman" w:hAnsi="Consolas" w:cs="Times New Roman"/>
+          <w:color w:val="D19A66"/>
+          <w:sz w:val="21"/>
+          <w:szCs w:val="21"/>
+        </w:rPr>
+        <w:t>attributeName</w:t>
+      </w:r>
+      <w:proofErr w:type="spellEnd"/>
+      <w:r>
+        <w:rPr>
+          <w:rFonts w:ascii="Consolas" w:eastAsia="Times New Roman" w:hAnsi="Consolas" w:cs="Times New Roman"/>
+          <w:color w:val="ABB2BF"/>
+          <w:sz w:val="21"/>
+          <w:szCs w:val="21"/>
+        </w:rPr>
+        <w:t>=</w:t>
+      </w:r>
+      <w:r>
+        <w:rPr>
+          <w:rFonts w:ascii="Consolas" w:eastAsia="Times New Roman" w:hAnsi="Consolas" w:cs="Times New Roman"/>
+          <w:color w:val="98C379"/>
+          <w:sz w:val="21"/>
+          <w:szCs w:val="21"/>
+        </w:rPr>
+        <w:t>"opacity"</w:t>
+      </w:r>
+      <w:r>
+        <w:rPr>
+          <w:rFonts w:ascii="Consolas" w:eastAsia="Times New Roman" w:hAnsi="Consolas" w:cs="Times New Roman"/>
+          <w:color w:val="ABB2BF"/>
+          <w:sz w:val="21"/>
+          <w:szCs w:val="21"/>
+        </w:rPr>
+        <w:t xml:space="preserve"> </w:t>
+      </w:r>
+      <w:r>
+        <w:rPr>
+          <w:rFonts w:ascii="Consolas" w:eastAsia="Times New Roman" w:hAnsi="Consolas" w:cs="Times New Roman"/>
+          <w:color w:val="D19A66"/>
+          <w:sz w:val="21"/>
+          <w:szCs w:val="21"/>
+        </w:rPr>
+        <w:t>from</w:t>
+      </w:r>
+      <w:r>
+        <w:rPr>
+          <w:rFonts w:ascii="Consolas" w:eastAsia="Times New Roman" w:hAnsi="Consolas" w:cs="Times New Roman"/>
+          <w:color w:val="ABB2BF"/>
+          <w:sz w:val="21"/>
+          <w:szCs w:val="21"/>
+        </w:rPr>
+        <w:t>=</w:t>
+      </w:r>
+      <w:r>
+        <w:rPr>
+          <w:rFonts w:ascii="Consolas" w:eastAsia="Times New Roman" w:hAnsi="Consolas" w:cs="Times New Roman"/>
+          <w:color w:val="98C379"/>
+          <w:sz w:val="21"/>
+          <w:szCs w:val="21"/>
+        </w:rPr>
+        <w:t>"1"</w:t>
+      </w:r>
+      <w:r>
+        <w:rPr>
+          <w:rFonts w:ascii="Consolas" w:eastAsia="Times New Roman" w:hAnsi="Consolas" w:cs="Times New Roman"/>
+          <w:color w:val="ABB2BF"/>
+          <w:sz w:val="21"/>
+          <w:szCs w:val="21"/>
+        </w:rPr>
+        <w:t xml:space="preserve"> </w:t>
+      </w:r>
+      <w:r>
+        <w:rPr>
+          <w:rFonts w:ascii="Consolas" w:eastAsia="Times New Roman" w:hAnsi="Consolas" w:cs="Times New Roman"/>
+          <w:color w:val="D19A66"/>
+          <w:sz w:val="21"/>
+          <w:szCs w:val="21"/>
+        </w:rPr>
+        <w:t>to</w:t>
+      </w:r>
+      <w:r>
+        <w:rPr>
+          <w:rFonts w:ascii="Consolas" w:eastAsia="Times New Roman" w:hAnsi="Consolas" w:cs="Times New Roman"/>
+          <w:color w:val="ABB2BF"/>
+          <w:sz w:val="21"/>
+          <w:szCs w:val="21"/>
+        </w:rPr>
+        <w:t>=</w:t>
+      </w:r>
+      <w:r>
+        <w:rPr>
+          <w:rFonts w:ascii="Consolas" w:eastAsia="Times New Roman" w:hAnsi="Consolas" w:cs="Times New Roman"/>
+          <w:color w:val="98C379"/>
+          <w:sz w:val="21"/>
+          <w:szCs w:val="21"/>
+        </w:rPr>
+        <w:t>"0"</w:t>
+      </w:r>
+      <w:r>
+        <w:rPr>
+          <w:rFonts w:ascii="Consolas" w:eastAsia="Times New Roman" w:hAnsi="Consolas" w:cs="Times New Roman"/>
+          <w:color w:val="ABB2BF"/>
+          <w:sz w:val="21"/>
+          <w:szCs w:val="21"/>
+        </w:rPr>
+        <w:t xml:space="preserve"> </w:t>
+      </w:r>
+      <w:r>
+        <w:rPr>
+          <w:rFonts w:ascii="Consolas" w:eastAsia="Times New Roman" w:hAnsi="Consolas" w:cs="Times New Roman"/>
+          <w:color w:val="D19A66"/>
+          <w:sz w:val="21"/>
+          <w:szCs w:val="21"/>
+        </w:rPr>
+        <w:t>dur</w:t>
+      </w:r>
+      <w:r>
+        <w:rPr>
+          <w:rFonts w:ascii="Consolas" w:eastAsia="Times New Roman" w:hAnsi="Consolas" w:cs="Times New Roman"/>
+          <w:color w:val="ABB2BF"/>
+          <w:sz w:val="21"/>
+          <w:szCs w:val="21"/>
+        </w:rPr>
+        <w:t>=</w:t>
+      </w:r>
+      <w:r>
+        <w:rPr>
+          <w:rFonts w:ascii="Consolas" w:eastAsia="Times New Roman" w:hAnsi="Consolas" w:cs="Times New Roman"/>
+          <w:color w:val="98C379"/>
+          <w:sz w:val="21"/>
+          <w:szCs w:val="21"/>
+        </w:rPr>
+        <w:t>"0.5s"</w:t>
+      </w:r>
+      <w:r>
+        <w:rPr>
+          <w:rFonts w:ascii="Consolas" w:eastAsia="Times New Roman" w:hAnsi="Consolas" w:cs="Times New Roman"/>
+          <w:color w:val="ABB2BF"/>
+          <w:sz w:val="21"/>
+          <w:szCs w:val="21"/>
+        </w:rPr>
+        <w:t xml:space="preserve"> </w:t>
+      </w:r>
+      <w:r>
+        <w:rPr>
+          <w:rFonts w:ascii="Consolas" w:eastAsia="Times New Roman" w:hAnsi="Consolas" w:cs="Times New Roman"/>
+          <w:color w:val="D19A66"/>
+          <w:sz w:val="21"/>
+          <w:szCs w:val="21"/>
+        </w:rPr>
+        <w:t>begin</w:t>
+      </w:r>
+      <w:r>
+        <w:rPr>
+          <w:rFonts w:ascii="Consolas" w:eastAsia="Times New Roman" w:hAnsi="Consolas" w:cs="Times New Roman"/>
+          <w:color w:val="ABB2BF"/>
+          <w:sz w:val="21"/>
+          <w:szCs w:val="21"/>
+        </w:rPr>
+        <w:t>=</w:t>
+      </w:r>
+      <w:r>
+        <w:rPr>
+          <w:rFonts w:ascii="Consolas" w:eastAsia="Times New Roman" w:hAnsi="Consolas" w:cs="Times New Roman"/>
+          <w:color w:val="98C379"/>
+          <w:sz w:val="21"/>
+          <w:szCs w:val="21"/>
+        </w:rPr>
+        <w:t>"f5.end"</w:t>
+      </w:r>
+      <w:r>
+        <w:rPr>
+          <w:rFonts w:ascii="Consolas" w:eastAsia="Times New Roman" w:hAnsi="Consolas" w:cs="Times New Roman"/>
+          <w:color w:val="ABB2BF"/>
+          <w:sz w:val="21"/>
+          <w:szCs w:val="21"/>
+        </w:rPr>
+        <w:t xml:space="preserve"> </w:t>
+      </w:r>
+      <w:r>
+        <w:rPr>
+          <w:rFonts w:ascii="Consolas" w:eastAsia="Times New Roman" w:hAnsi="Consolas" w:cs="Times New Roman"/>
+          <w:color w:val="D19A66"/>
+          <w:sz w:val="21"/>
+          <w:szCs w:val="21"/>
+        </w:rPr>
+        <w:t>fill</w:t>
+      </w:r>
+      <w:r>
+        <w:rPr>
+          <w:rFonts w:ascii="Consolas" w:eastAsia="Times New Roman" w:hAnsi="Consolas" w:cs="Times New Roman"/>
+          <w:color w:val="ABB2BF"/>
+          <w:sz w:val="21"/>
+          <w:szCs w:val="21"/>
+        </w:rPr>
+        <w:t>=</w:t>
+      </w:r>
+      <w:r>
+        <w:rPr>
+          <w:rFonts w:ascii="Consolas" w:eastAsia="Times New Roman" w:hAnsi="Consolas" w:cs="Times New Roman"/>
+          <w:color w:val="98C379"/>
+          <w:sz w:val="21"/>
+          <w:szCs w:val="21"/>
+        </w:rPr>
+        <w:t>"freeze"</w:t>
+      </w:r>
+      <w:r>
+        <w:rPr>
+          <w:rFonts w:ascii="Consolas" w:eastAsia="Times New Roman" w:hAnsi="Consolas" w:cs="Times New Roman"/>
+          <w:color w:val="ABB2BF"/>
+          <w:sz w:val="21"/>
+          <w:szCs w:val="21"/>
+        </w:rPr>
+        <w:t>&gt;&lt;/</w:t>
+      </w:r>
+      <w:r>
+        <w:rPr>
+          <w:rFonts w:ascii="Consolas" w:eastAsia="Times New Roman" w:hAnsi="Consolas" w:cs="Times New Roman"/>
+          <w:color w:val="E06C75"/>
+          <w:sz w:val="21"/>
+          <w:szCs w:val="21"/>
+        </w:rPr>
+        <w:t>animate</w:t>
+      </w:r>
+      <w:r>
+        <w:rPr>
+          <w:rFonts w:ascii="Consolas" w:eastAsia="Times New Roman" w:hAnsi="Consolas" w:cs="Times New Roman"/>
+          <w:color w:val="ABB2BF"/>
+          <w:sz w:val="21"/>
+          <w:szCs w:val="21"/>
+        </w:rPr>
+        <w:t>&gt;</w:t>
+      </w:r>
+    </w:p>
+    <w:p>
+      <w:pPr>
+        <w:shd w:val="clear" w:color="auto" w:fill="23272E"/>
+        <w:spacing w:after="0" w:line="285" w:lineRule="atLeast"/>
+        <w:rPr>
+          <w:rFonts w:ascii="Consolas" w:eastAsia="Times New Roman" w:hAnsi="Consolas" w:cs="Times New Roman"/>
+          <w:color w:val="ABB2BF"/>
+          <w:sz w:val="21"/>
+          <w:szCs w:val="21"/>
+        </w:rPr>
+      </w:pPr>
+      <w:r>
+        <w:rPr>
+          <w:rFonts w:ascii="Consolas" w:eastAsia="Times New Roman" w:hAnsi="Consolas" w:cs="Times New Roman"/>
+          <w:color w:val="ABB2BF"/>
+          <w:sz w:val="21"/>
+          <w:szCs w:val="21"/>
+        </w:rPr>
+        <w:t>            &lt;/</w:t>
+      </w:r>
+      <w:proofErr w:type="spellStart"/>
+      <w:r>
+        <w:rPr>
+          <w:rFonts w:ascii="Consolas" w:eastAsia="Times New Roman" w:hAnsi="Consolas" w:cs="Times New Roman"/>
+          <w:color w:val="E06C75"/>
+          <w:sz w:val="21"/>
+          <w:szCs w:val="21"/>
+        </w:rPr>
+        <w:t>rect</w:t>
+      </w:r>
+      <w:proofErr w:type="spellEnd"/>
+      <w:r>
+        <w:rPr>
+          <w:rFonts w:ascii="Consolas" w:eastAsia="Times New Roman" w:hAnsi="Consolas" w:cs="Times New Roman"/>
+          <w:color w:val="ABB2BF"/>
+          <w:sz w:val="21"/>
+          <w:szCs w:val="21"/>
+        </w:rPr>
+        <w:t>&gt;</w:t>
       </w:r>
     </w:p>
     <w:p/>
@@ -616,6 +1436,1000 @@
     </w:p>
     <w:p>
       <w:pPr>
+        <w:rPr>
+          <w:b/>
+          <w:bCs/>
+          <w:color w:val="A6A6A6" w:themeColor="background1" w:themeShade="A6"/>
+        </w:rPr>
+      </w:pPr>
+      <w:proofErr w:type="spellStart"/>
+      <w:r>
+        <w:rPr>
+          <w:b/>
+          <w:bCs/>
+          <w:color w:val="A6A6A6" w:themeColor="background1" w:themeShade="A6"/>
+        </w:rPr>
+        <w:t>RegEx</w:t>
+      </w:r>
+      <w:proofErr w:type="spellEnd"/>
+      <w:r>
+        <w:rPr>
+          <w:b/>
+          <w:bCs/>
+          <w:color w:val="A6A6A6" w:themeColor="background1" w:themeShade="A6"/>
+        </w:rPr>
+        <w:t>:</w:t>
+      </w:r>
+    </w:p>
+    <w:p>
+      <w:pPr>
+        <w:shd w:val="clear" w:color="auto" w:fill="23272E"/>
+        <w:spacing w:after="0" w:line="285" w:lineRule="atLeast"/>
+        <w:rPr>
+          <w:rFonts w:ascii="Consolas" w:eastAsia="Times New Roman" w:hAnsi="Consolas" w:cs="Times New Roman"/>
+          <w:color w:val="ABB2BF"/>
+          <w:sz w:val="21"/>
+          <w:szCs w:val="21"/>
+        </w:rPr>
+      </w:pPr>
+      <w:r>
+        <w:rPr>
+          <w:rFonts w:ascii="Consolas" w:eastAsia="Times New Roman" w:hAnsi="Consolas" w:cs="Times New Roman"/>
+          <w:color w:val="C678DD"/>
+          <w:sz w:val="21"/>
+          <w:szCs w:val="21"/>
+        </w:rPr>
+        <w:t>let</w:t>
+      </w:r>
+      <w:r>
+        <w:rPr>
+          <w:rFonts w:ascii="Consolas" w:eastAsia="Times New Roman" w:hAnsi="Consolas" w:cs="Times New Roman"/>
+          <w:color w:val="ABB2BF"/>
+          <w:sz w:val="21"/>
+          <w:szCs w:val="21"/>
+        </w:rPr>
+        <w:t xml:space="preserve"> </w:t>
+      </w:r>
+      <w:r>
+        <w:rPr>
+          <w:rFonts w:ascii="Consolas" w:eastAsia="Times New Roman" w:hAnsi="Consolas" w:cs="Times New Roman"/>
+          <w:color w:val="E06C75"/>
+          <w:sz w:val="21"/>
+          <w:szCs w:val="21"/>
+        </w:rPr>
+        <w:t>regex</w:t>
+      </w:r>
+      <w:r>
+        <w:rPr>
+          <w:rFonts w:ascii="Consolas" w:eastAsia="Times New Roman" w:hAnsi="Consolas" w:cs="Times New Roman"/>
+          <w:color w:val="ABB2BF"/>
+          <w:sz w:val="21"/>
+          <w:szCs w:val="21"/>
+        </w:rPr>
+        <w:t xml:space="preserve"> </w:t>
+      </w:r>
+      <w:r>
+        <w:rPr>
+          <w:rFonts w:ascii="Consolas" w:eastAsia="Times New Roman" w:hAnsi="Consolas" w:cs="Times New Roman"/>
+          <w:color w:val="56B6C2"/>
+          <w:sz w:val="21"/>
+          <w:szCs w:val="21"/>
+        </w:rPr>
+        <w:t>=</w:t>
+      </w:r>
+      <w:r>
+        <w:rPr>
+          <w:rFonts w:ascii="Consolas" w:eastAsia="Times New Roman" w:hAnsi="Consolas" w:cs="Times New Roman"/>
+          <w:color w:val="ABB2BF"/>
+          <w:sz w:val="21"/>
+          <w:szCs w:val="21"/>
+        </w:rPr>
+        <w:t xml:space="preserve"> </w:t>
+      </w:r>
+      <w:r>
+        <w:rPr>
+          <w:rFonts w:ascii="Consolas" w:eastAsia="Times New Roman" w:hAnsi="Consolas" w:cs="Times New Roman"/>
+          <w:color w:val="C678DD"/>
+          <w:sz w:val="21"/>
+          <w:szCs w:val="21"/>
+        </w:rPr>
+        <w:t>new</w:t>
+      </w:r>
+      <w:r>
+        <w:rPr>
+          <w:rFonts w:ascii="Consolas" w:eastAsia="Times New Roman" w:hAnsi="Consolas" w:cs="Times New Roman"/>
+          <w:color w:val="ABB2BF"/>
+          <w:sz w:val="21"/>
+          <w:szCs w:val="21"/>
+        </w:rPr>
+        <w:t xml:space="preserve"> </w:t>
+      </w:r>
+      <w:proofErr w:type="spellStart"/>
+      <w:r>
+        <w:rPr>
+          <w:rFonts w:ascii="Consolas" w:eastAsia="Times New Roman" w:hAnsi="Consolas" w:cs="Times New Roman"/>
+          <w:color w:val="E5C07B"/>
+          <w:sz w:val="21"/>
+          <w:szCs w:val="21"/>
+        </w:rPr>
+        <w:t>RegExp</w:t>
+      </w:r>
+      <w:proofErr w:type="spellEnd"/>
+      <w:r>
+        <w:rPr>
+          <w:rFonts w:ascii="Consolas" w:eastAsia="Times New Roman" w:hAnsi="Consolas" w:cs="Times New Roman"/>
+          <w:color w:val="ABB2BF"/>
+          <w:sz w:val="21"/>
+          <w:szCs w:val="21"/>
+        </w:rPr>
+        <w:t>(</w:t>
+      </w:r>
+      <w:proofErr w:type="spellStart"/>
+      <w:proofErr w:type="gramStart"/>
+      <w:r>
+        <w:rPr>
+          <w:rFonts w:ascii="Consolas" w:eastAsia="Times New Roman" w:hAnsi="Consolas" w:cs="Times New Roman"/>
+          <w:color w:val="E5C07B"/>
+          <w:sz w:val="21"/>
+          <w:szCs w:val="21"/>
+        </w:rPr>
+        <w:t>this</w:t>
+      </w:r>
+      <w:r>
+        <w:rPr>
+          <w:rFonts w:ascii="Consolas" w:eastAsia="Times New Roman" w:hAnsi="Consolas" w:cs="Times New Roman"/>
+          <w:color w:val="ABB2BF"/>
+          <w:sz w:val="21"/>
+          <w:szCs w:val="21"/>
+        </w:rPr>
+        <w:t>.</w:t>
+      </w:r>
+      <w:r>
+        <w:rPr>
+          <w:rFonts w:ascii="Consolas" w:eastAsia="Times New Roman" w:hAnsi="Consolas" w:cs="Times New Roman"/>
+          <w:color w:val="E06C75"/>
+          <w:sz w:val="21"/>
+          <w:szCs w:val="21"/>
+        </w:rPr>
+        <w:t>userInput</w:t>
+      </w:r>
+      <w:r>
+        <w:rPr>
+          <w:rFonts w:ascii="Consolas" w:eastAsia="Times New Roman" w:hAnsi="Consolas" w:cs="Times New Roman"/>
+          <w:color w:val="ABB2BF"/>
+          <w:sz w:val="21"/>
+          <w:szCs w:val="21"/>
+        </w:rPr>
+        <w:t>.</w:t>
+      </w:r>
+      <w:r>
+        <w:rPr>
+          <w:rFonts w:ascii="Consolas" w:eastAsia="Times New Roman" w:hAnsi="Consolas" w:cs="Times New Roman"/>
+          <w:color w:val="61AFEF"/>
+          <w:sz w:val="21"/>
+          <w:szCs w:val="21"/>
+        </w:rPr>
+        <w:t>toString</w:t>
+      </w:r>
+      <w:proofErr w:type="spellEnd"/>
+      <w:proofErr w:type="gramEnd"/>
+      <w:r>
+        <w:rPr>
+          <w:rFonts w:ascii="Consolas" w:eastAsia="Times New Roman" w:hAnsi="Consolas" w:cs="Times New Roman"/>
+          <w:color w:val="ABB2BF"/>
+          <w:sz w:val="21"/>
+          <w:szCs w:val="21"/>
+        </w:rPr>
+        <w:t xml:space="preserve">(), </w:t>
+      </w:r>
+      <w:r>
+        <w:rPr>
+          <w:rFonts w:ascii="Consolas" w:eastAsia="Times New Roman" w:hAnsi="Consolas" w:cs="Times New Roman"/>
+          <w:color w:val="98C379"/>
+          <w:sz w:val="21"/>
+          <w:szCs w:val="21"/>
+        </w:rPr>
+        <w:t>'</w:t>
+      </w:r>
+      <w:proofErr w:type="spellStart"/>
+      <w:r>
+        <w:rPr>
+          <w:rFonts w:ascii="Consolas" w:eastAsia="Times New Roman" w:hAnsi="Consolas" w:cs="Times New Roman"/>
+          <w:color w:val="98C379"/>
+          <w:sz w:val="21"/>
+          <w:szCs w:val="21"/>
+        </w:rPr>
+        <w:t>gi</w:t>
+      </w:r>
+      <w:proofErr w:type="spellEnd"/>
+      <w:r>
+        <w:rPr>
+          <w:rFonts w:ascii="Consolas" w:eastAsia="Times New Roman" w:hAnsi="Consolas" w:cs="Times New Roman"/>
+          <w:color w:val="98C379"/>
+          <w:sz w:val="21"/>
+          <w:szCs w:val="21"/>
+        </w:rPr>
+        <w:t>'</w:t>
+      </w:r>
+      <w:r>
+        <w:rPr>
+          <w:rFonts w:ascii="Consolas" w:eastAsia="Times New Roman" w:hAnsi="Consolas" w:cs="Times New Roman"/>
+          <w:color w:val="ABB2BF"/>
+          <w:sz w:val="21"/>
+          <w:szCs w:val="21"/>
+        </w:rPr>
+        <w:t>);</w:t>
+      </w:r>
+    </w:p>
+    <w:p>
+      <w:pPr>
+        <w:shd w:val="clear" w:color="auto" w:fill="23272E"/>
+        <w:spacing w:after="0" w:line="285" w:lineRule="atLeast"/>
+        <w:rPr>
+          <w:rFonts w:ascii="Consolas" w:eastAsia="Times New Roman" w:hAnsi="Consolas" w:cs="Times New Roman"/>
+          <w:color w:val="ABB2BF"/>
+          <w:sz w:val="21"/>
+          <w:szCs w:val="21"/>
+        </w:rPr>
+      </w:pPr>
+      <w:r>
+        <w:rPr>
+          <w:rFonts w:ascii="Consolas" w:eastAsia="Times New Roman" w:hAnsi="Consolas" w:cs="Times New Roman"/>
+          <w:color w:val="ABB2BF"/>
+          <w:sz w:val="21"/>
+          <w:szCs w:val="21"/>
+        </w:rPr>
+        <w:t xml:space="preserve">    </w:t>
+      </w:r>
+      <w:proofErr w:type="spellStart"/>
+      <w:proofErr w:type="gramStart"/>
+      <w:r>
+        <w:rPr>
+          <w:rFonts w:ascii="Consolas" w:eastAsia="Times New Roman" w:hAnsi="Consolas" w:cs="Times New Roman"/>
+          <w:color w:val="E5C07B"/>
+          <w:sz w:val="21"/>
+          <w:szCs w:val="21"/>
+        </w:rPr>
+        <w:t>this</w:t>
+      </w:r>
+      <w:r>
+        <w:rPr>
+          <w:rFonts w:ascii="Consolas" w:eastAsia="Times New Roman" w:hAnsi="Consolas" w:cs="Times New Roman"/>
+          <w:color w:val="ABB2BF"/>
+          <w:sz w:val="21"/>
+          <w:szCs w:val="21"/>
+        </w:rPr>
+        <w:t>.</w:t>
+      </w:r>
+      <w:r>
+        <w:rPr>
+          <w:rFonts w:ascii="Consolas" w:eastAsia="Times New Roman" w:hAnsi="Consolas" w:cs="Times New Roman"/>
+          <w:color w:val="E06C75"/>
+          <w:sz w:val="21"/>
+          <w:szCs w:val="21"/>
+        </w:rPr>
+        <w:t>generatedId</w:t>
+      </w:r>
+      <w:proofErr w:type="spellEnd"/>
+      <w:proofErr w:type="gramEnd"/>
+      <w:r>
+        <w:rPr>
+          <w:rFonts w:ascii="Consolas" w:eastAsia="Times New Roman" w:hAnsi="Consolas" w:cs="Times New Roman"/>
+          <w:color w:val="ABB2BF"/>
+          <w:sz w:val="21"/>
+          <w:szCs w:val="21"/>
+        </w:rPr>
+        <w:t xml:space="preserve"> </w:t>
+      </w:r>
+      <w:r>
+        <w:rPr>
+          <w:rFonts w:ascii="Consolas" w:eastAsia="Times New Roman" w:hAnsi="Consolas" w:cs="Times New Roman"/>
+          <w:color w:val="56B6C2"/>
+          <w:sz w:val="21"/>
+          <w:szCs w:val="21"/>
+        </w:rPr>
+        <w:t>=</w:t>
+      </w:r>
+      <w:r>
+        <w:rPr>
+          <w:rFonts w:ascii="Consolas" w:eastAsia="Times New Roman" w:hAnsi="Consolas" w:cs="Times New Roman"/>
+          <w:color w:val="ABB2BF"/>
+          <w:sz w:val="21"/>
+          <w:szCs w:val="21"/>
+        </w:rPr>
+        <w:t xml:space="preserve">  </w:t>
+      </w:r>
+      <w:proofErr w:type="spellStart"/>
+      <w:r>
+        <w:rPr>
+          <w:rFonts w:ascii="Consolas" w:eastAsia="Times New Roman" w:hAnsi="Consolas" w:cs="Times New Roman"/>
+          <w:color w:val="E5C07B"/>
+          <w:sz w:val="21"/>
+          <w:szCs w:val="21"/>
+        </w:rPr>
+        <w:t>this</w:t>
+      </w:r>
+      <w:r>
+        <w:rPr>
+          <w:rFonts w:ascii="Consolas" w:eastAsia="Times New Roman" w:hAnsi="Consolas" w:cs="Times New Roman"/>
+          <w:color w:val="ABB2BF"/>
+          <w:sz w:val="21"/>
+          <w:szCs w:val="21"/>
+        </w:rPr>
+        <w:t>.</w:t>
+      </w:r>
+      <w:r>
+        <w:rPr>
+          <w:rFonts w:ascii="Consolas" w:eastAsia="Times New Roman" w:hAnsi="Consolas" w:cs="Times New Roman"/>
+          <w:color w:val="E06C75"/>
+          <w:sz w:val="21"/>
+          <w:szCs w:val="21"/>
+        </w:rPr>
+        <w:t>listingItem</w:t>
+      </w:r>
+      <w:r>
+        <w:rPr>
+          <w:rFonts w:ascii="Consolas" w:eastAsia="Times New Roman" w:hAnsi="Consolas" w:cs="Times New Roman"/>
+          <w:color w:val="ABB2BF"/>
+          <w:sz w:val="21"/>
+          <w:szCs w:val="21"/>
+        </w:rPr>
+        <w:t>.</w:t>
+      </w:r>
+      <w:r>
+        <w:rPr>
+          <w:rFonts w:ascii="Consolas" w:eastAsia="Times New Roman" w:hAnsi="Consolas" w:cs="Times New Roman"/>
+          <w:color w:val="E06C75"/>
+          <w:sz w:val="21"/>
+          <w:szCs w:val="21"/>
+        </w:rPr>
+        <w:t>id</w:t>
+      </w:r>
+      <w:r>
+        <w:rPr>
+          <w:rFonts w:ascii="Consolas" w:eastAsia="Times New Roman" w:hAnsi="Consolas" w:cs="Times New Roman"/>
+          <w:color w:val="ABB2BF"/>
+          <w:sz w:val="21"/>
+          <w:szCs w:val="21"/>
+        </w:rPr>
+        <w:t>.</w:t>
+      </w:r>
+      <w:r>
+        <w:rPr>
+          <w:rFonts w:ascii="Consolas" w:eastAsia="Times New Roman" w:hAnsi="Consolas" w:cs="Times New Roman"/>
+          <w:color w:val="61AFEF"/>
+          <w:sz w:val="21"/>
+          <w:szCs w:val="21"/>
+        </w:rPr>
+        <w:t>toString</w:t>
+      </w:r>
+      <w:proofErr w:type="spellEnd"/>
+      <w:r>
+        <w:rPr>
+          <w:rFonts w:ascii="Consolas" w:eastAsia="Times New Roman" w:hAnsi="Consolas" w:cs="Times New Roman"/>
+          <w:color w:val="ABB2BF"/>
+          <w:sz w:val="21"/>
+          <w:szCs w:val="21"/>
+        </w:rPr>
+        <w:t>().</w:t>
+      </w:r>
+      <w:r>
+        <w:rPr>
+          <w:rFonts w:ascii="Consolas" w:eastAsia="Times New Roman" w:hAnsi="Consolas" w:cs="Times New Roman"/>
+          <w:color w:val="61AFEF"/>
+          <w:sz w:val="21"/>
+          <w:szCs w:val="21"/>
+        </w:rPr>
+        <w:t>replace</w:t>
+      </w:r>
+      <w:r>
+        <w:rPr>
+          <w:rFonts w:ascii="Consolas" w:eastAsia="Times New Roman" w:hAnsi="Consolas" w:cs="Times New Roman"/>
+          <w:color w:val="ABB2BF"/>
+          <w:sz w:val="21"/>
+          <w:szCs w:val="21"/>
+        </w:rPr>
+        <w:t>(</w:t>
+      </w:r>
+      <w:r>
+        <w:rPr>
+          <w:rFonts w:ascii="Consolas" w:eastAsia="Times New Roman" w:hAnsi="Consolas" w:cs="Times New Roman"/>
+          <w:color w:val="E06C75"/>
+          <w:sz w:val="21"/>
+          <w:szCs w:val="21"/>
+        </w:rPr>
+        <w:t>regex</w:t>
+      </w:r>
+      <w:r>
+        <w:rPr>
+          <w:rFonts w:ascii="Consolas" w:eastAsia="Times New Roman" w:hAnsi="Consolas" w:cs="Times New Roman"/>
+          <w:color w:val="ABB2BF"/>
+          <w:sz w:val="21"/>
+          <w:szCs w:val="21"/>
+        </w:rPr>
+        <w:t xml:space="preserve">, </w:t>
+      </w:r>
+      <w:r>
+        <w:rPr>
+          <w:rFonts w:ascii="Consolas" w:eastAsia="Times New Roman" w:hAnsi="Consolas" w:cs="Times New Roman"/>
+          <w:color w:val="98C379"/>
+          <w:sz w:val="21"/>
+          <w:szCs w:val="21"/>
+        </w:rPr>
+        <w:t>`&lt;b&gt;</w:t>
+      </w:r>
+      <w:r>
+        <w:rPr>
+          <w:rFonts w:ascii="Consolas" w:eastAsia="Times New Roman" w:hAnsi="Consolas" w:cs="Times New Roman"/>
+          <w:color w:val="C678DD"/>
+          <w:sz w:val="21"/>
+          <w:szCs w:val="21"/>
+        </w:rPr>
+        <w:t>${</w:t>
+      </w:r>
+      <w:proofErr w:type="spellStart"/>
+      <w:r>
+        <w:rPr>
+          <w:rFonts w:ascii="Consolas" w:eastAsia="Times New Roman" w:hAnsi="Consolas" w:cs="Times New Roman"/>
+          <w:color w:val="E5C07B"/>
+          <w:sz w:val="21"/>
+          <w:szCs w:val="21"/>
+        </w:rPr>
+        <w:t>this</w:t>
+      </w:r>
+      <w:r>
+        <w:rPr>
+          <w:rFonts w:ascii="Consolas" w:eastAsia="Times New Roman" w:hAnsi="Consolas" w:cs="Times New Roman"/>
+          <w:color w:val="ABB2BF"/>
+          <w:sz w:val="21"/>
+          <w:szCs w:val="21"/>
+        </w:rPr>
+        <w:t>.</w:t>
+      </w:r>
+      <w:r>
+        <w:rPr>
+          <w:rFonts w:ascii="Consolas" w:eastAsia="Times New Roman" w:hAnsi="Consolas" w:cs="Times New Roman"/>
+          <w:color w:val="E06C75"/>
+          <w:sz w:val="21"/>
+          <w:szCs w:val="21"/>
+        </w:rPr>
+        <w:t>userInput</w:t>
+      </w:r>
+      <w:proofErr w:type="spellEnd"/>
+      <w:r>
+        <w:rPr>
+          <w:rFonts w:ascii="Consolas" w:eastAsia="Times New Roman" w:hAnsi="Consolas" w:cs="Times New Roman"/>
+          <w:color w:val="C678DD"/>
+          <w:sz w:val="21"/>
+          <w:szCs w:val="21"/>
+        </w:rPr>
+        <w:t>}</w:t>
+      </w:r>
+      <w:r>
+        <w:rPr>
+          <w:rFonts w:ascii="Consolas" w:eastAsia="Times New Roman" w:hAnsi="Consolas" w:cs="Times New Roman"/>
+          <w:color w:val="98C379"/>
+          <w:sz w:val="21"/>
+          <w:szCs w:val="21"/>
+        </w:rPr>
+        <w:t>&lt;/b&gt;`</w:t>
+      </w:r>
+      <w:r>
+        <w:rPr>
+          <w:rFonts w:ascii="Consolas" w:eastAsia="Times New Roman" w:hAnsi="Consolas" w:cs="Times New Roman"/>
+          <w:color w:val="ABB2BF"/>
+          <w:sz w:val="21"/>
+          <w:szCs w:val="21"/>
+        </w:rPr>
+        <w:t>);</w:t>
+      </w:r>
+    </w:p>
+    <w:p>
+      <w:pPr>
+        <w:rPr>
+          <w:color w:val="FF0000"/>
+          <w:sz w:val="28"/>
+          <w:szCs w:val="28"/>
+        </w:rPr>
+      </w:pPr>
+    </w:p>
+    <w:p>
+      <w:pPr>
+        <w:rPr>
+          <w:b/>
+          <w:bCs/>
+          <w:color w:val="A6A6A6" w:themeColor="background1" w:themeShade="A6"/>
+        </w:rPr>
+      </w:pPr>
+      <w:proofErr w:type="spellStart"/>
+      <w:r>
+        <w:rPr>
+          <w:b/>
+          <w:bCs/>
+          <w:color w:val="A6A6A6" w:themeColor="background1" w:themeShade="A6"/>
+        </w:rPr>
+        <w:lastRenderedPageBreak/>
+        <w:t>newWindow</w:t>
+      </w:r>
+      <w:proofErr w:type="spellEnd"/>
+      <w:r>
+        <w:rPr>
+          <w:b/>
+          <w:bCs/>
+          <w:color w:val="A6A6A6" w:themeColor="background1" w:themeShade="A6"/>
+        </w:rPr>
+        <w:t>:</w:t>
+      </w:r>
+    </w:p>
+    <w:p>
+      <w:pPr>
+        <w:shd w:val="clear" w:color="auto" w:fill="23272E"/>
+        <w:spacing w:after="0" w:line="285" w:lineRule="atLeast"/>
+        <w:rPr>
+          <w:rFonts w:ascii="Consolas" w:eastAsia="Times New Roman" w:hAnsi="Consolas" w:cs="Times New Roman"/>
+          <w:color w:val="ABB2BF"/>
+          <w:sz w:val="21"/>
+          <w:szCs w:val="21"/>
+        </w:rPr>
+      </w:pPr>
+      <w:r>
+        <w:rPr>
+          <w:rFonts w:ascii="Consolas" w:eastAsia="Times New Roman" w:hAnsi="Consolas" w:cs="Times New Roman"/>
+          <w:color w:val="C678DD"/>
+          <w:sz w:val="21"/>
+          <w:szCs w:val="21"/>
+        </w:rPr>
+        <w:t>let</w:t>
+      </w:r>
+      <w:r>
+        <w:rPr>
+          <w:rFonts w:ascii="Consolas" w:eastAsia="Times New Roman" w:hAnsi="Consolas" w:cs="Times New Roman"/>
+          <w:color w:val="ABB2BF"/>
+          <w:sz w:val="21"/>
+          <w:szCs w:val="21"/>
+        </w:rPr>
+        <w:t xml:space="preserve"> </w:t>
+      </w:r>
+      <w:proofErr w:type="spellStart"/>
+      <w:r>
+        <w:rPr>
+          <w:rFonts w:ascii="Consolas" w:eastAsia="Times New Roman" w:hAnsi="Consolas" w:cs="Times New Roman"/>
+          <w:color w:val="E06C75"/>
+          <w:sz w:val="21"/>
+          <w:szCs w:val="21"/>
+        </w:rPr>
+        <w:t>dotRef</w:t>
+      </w:r>
+      <w:proofErr w:type="spellEnd"/>
+      <w:r>
+        <w:rPr>
+          <w:rFonts w:ascii="Consolas" w:eastAsia="Times New Roman" w:hAnsi="Consolas" w:cs="Times New Roman"/>
+          <w:color w:val="ABB2BF"/>
+          <w:sz w:val="21"/>
+          <w:szCs w:val="21"/>
+        </w:rPr>
+        <w:t xml:space="preserve"> </w:t>
+      </w:r>
+      <w:r>
+        <w:rPr>
+          <w:rFonts w:ascii="Consolas" w:eastAsia="Times New Roman" w:hAnsi="Consolas" w:cs="Times New Roman"/>
+          <w:color w:val="56B6C2"/>
+          <w:sz w:val="21"/>
+          <w:szCs w:val="21"/>
+        </w:rPr>
+        <w:t>=</w:t>
+      </w:r>
+      <w:r>
+        <w:rPr>
+          <w:rFonts w:ascii="Consolas" w:eastAsia="Times New Roman" w:hAnsi="Consolas" w:cs="Times New Roman"/>
+          <w:color w:val="ABB2BF"/>
+          <w:sz w:val="21"/>
+          <w:szCs w:val="21"/>
+        </w:rPr>
+        <w:t xml:space="preserve"> </w:t>
+      </w:r>
+      <w:r>
+        <w:rPr>
+          <w:rFonts w:ascii="Consolas" w:eastAsia="Times New Roman" w:hAnsi="Consolas" w:cs="Times New Roman"/>
+          <w:color w:val="C678DD"/>
+          <w:sz w:val="21"/>
+          <w:szCs w:val="21"/>
+        </w:rPr>
+        <w:t>new</w:t>
+      </w:r>
+      <w:r>
+        <w:rPr>
+          <w:rFonts w:ascii="Consolas" w:eastAsia="Times New Roman" w:hAnsi="Consolas" w:cs="Times New Roman"/>
+          <w:color w:val="ABB2BF"/>
+          <w:sz w:val="21"/>
+          <w:szCs w:val="21"/>
+        </w:rPr>
+        <w:t xml:space="preserve"> </w:t>
+      </w:r>
+      <w:r>
+        <w:rPr>
+          <w:rFonts w:ascii="Consolas" w:eastAsia="Times New Roman" w:hAnsi="Consolas" w:cs="Times New Roman"/>
+          <w:color w:val="E5C07B"/>
+          <w:sz w:val="21"/>
+          <w:szCs w:val="21"/>
+        </w:rPr>
+        <w:t>window</w:t>
+      </w:r>
+      <w:r>
+        <w:rPr>
+          <w:rFonts w:ascii="Consolas" w:eastAsia="Times New Roman" w:hAnsi="Consolas" w:cs="Times New Roman"/>
+          <w:color w:val="ABB2BF"/>
+          <w:sz w:val="21"/>
+          <w:szCs w:val="21"/>
+        </w:rPr>
+        <w:t>[</w:t>
+      </w:r>
+      <w:r>
+        <w:rPr>
+          <w:rFonts w:ascii="Consolas" w:eastAsia="Times New Roman" w:hAnsi="Consolas" w:cs="Times New Roman"/>
+          <w:color w:val="98C379"/>
+          <w:sz w:val="21"/>
+          <w:szCs w:val="21"/>
+        </w:rPr>
+        <w:t>'</w:t>
+      </w:r>
+      <w:proofErr w:type="spellStart"/>
+      <w:r>
+        <w:rPr>
+          <w:rFonts w:ascii="Consolas" w:eastAsia="Times New Roman" w:hAnsi="Consolas" w:cs="Times New Roman"/>
+          <w:color w:val="98C379"/>
+          <w:sz w:val="21"/>
+          <w:szCs w:val="21"/>
+        </w:rPr>
+        <w:t>Dotdotdot</w:t>
+      </w:r>
+      <w:proofErr w:type="spellEnd"/>
+      <w:proofErr w:type="gramStart"/>
+      <w:r>
+        <w:rPr>
+          <w:rFonts w:ascii="Consolas" w:eastAsia="Times New Roman" w:hAnsi="Consolas" w:cs="Times New Roman"/>
+          <w:color w:val="98C379"/>
+          <w:sz w:val="21"/>
+          <w:szCs w:val="21"/>
+        </w:rPr>
+        <w:t>'</w:t>
+      </w:r>
+      <w:r>
+        <w:rPr>
+          <w:rFonts w:ascii="Consolas" w:eastAsia="Times New Roman" w:hAnsi="Consolas" w:cs="Times New Roman"/>
+          <w:color w:val="ABB2BF"/>
+          <w:sz w:val="21"/>
+          <w:szCs w:val="21"/>
+        </w:rPr>
+        <w:t>](</w:t>
+      </w:r>
+      <w:proofErr w:type="spellStart"/>
+      <w:proofErr w:type="gramEnd"/>
+      <w:r>
+        <w:rPr>
+          <w:rFonts w:ascii="Consolas" w:eastAsia="Times New Roman" w:hAnsi="Consolas" w:cs="Times New Roman"/>
+          <w:color w:val="E5C07B"/>
+          <w:sz w:val="21"/>
+          <w:szCs w:val="21"/>
+        </w:rPr>
+        <w:t>this</w:t>
+      </w:r>
+      <w:r>
+        <w:rPr>
+          <w:rFonts w:ascii="Consolas" w:eastAsia="Times New Roman" w:hAnsi="Consolas" w:cs="Times New Roman"/>
+          <w:color w:val="ABB2BF"/>
+          <w:sz w:val="21"/>
+          <w:szCs w:val="21"/>
+        </w:rPr>
+        <w:t>.</w:t>
+      </w:r>
+      <w:r>
+        <w:rPr>
+          <w:rFonts w:ascii="Consolas" w:eastAsia="Times New Roman" w:hAnsi="Consolas" w:cs="Times New Roman"/>
+          <w:color w:val="E06C75"/>
+          <w:sz w:val="21"/>
+          <w:szCs w:val="21"/>
+        </w:rPr>
+        <w:t>sellerCardName</w:t>
+      </w:r>
+      <w:r>
+        <w:rPr>
+          <w:rFonts w:ascii="Consolas" w:eastAsia="Times New Roman" w:hAnsi="Consolas" w:cs="Times New Roman"/>
+          <w:color w:val="ABB2BF"/>
+          <w:sz w:val="21"/>
+          <w:szCs w:val="21"/>
+        </w:rPr>
+        <w:t>.</w:t>
+      </w:r>
+      <w:r>
+        <w:rPr>
+          <w:rFonts w:ascii="Consolas" w:eastAsia="Times New Roman" w:hAnsi="Consolas" w:cs="Times New Roman"/>
+          <w:color w:val="E06C75"/>
+          <w:sz w:val="21"/>
+          <w:szCs w:val="21"/>
+        </w:rPr>
+        <w:t>nativeElement</w:t>
+      </w:r>
+      <w:proofErr w:type="spellEnd"/>
+      <w:r>
+        <w:rPr>
+          <w:rFonts w:ascii="Consolas" w:eastAsia="Times New Roman" w:hAnsi="Consolas" w:cs="Times New Roman"/>
+          <w:color w:val="ABB2BF"/>
+          <w:sz w:val="21"/>
+          <w:szCs w:val="21"/>
+        </w:rPr>
+        <w:t>, {</w:t>
+      </w:r>
+    </w:p>
+    <w:p>
+      <w:pPr>
+        <w:shd w:val="clear" w:color="auto" w:fill="23272E"/>
+        <w:spacing w:after="0" w:line="285" w:lineRule="atLeast"/>
+        <w:rPr>
+          <w:rFonts w:ascii="Consolas" w:eastAsia="Times New Roman" w:hAnsi="Consolas" w:cs="Times New Roman"/>
+          <w:color w:val="ABB2BF"/>
+          <w:sz w:val="21"/>
+          <w:szCs w:val="21"/>
+        </w:rPr>
+      </w:pPr>
+      <w:r>
+        <w:rPr>
+          <w:rFonts w:ascii="Consolas" w:eastAsia="Times New Roman" w:hAnsi="Consolas" w:cs="Times New Roman"/>
+          <w:color w:val="ABB2BF"/>
+          <w:sz w:val="21"/>
+          <w:szCs w:val="21"/>
+        </w:rPr>
+        <w:t xml:space="preserve">          </w:t>
+      </w:r>
+      <w:r>
+        <w:rPr>
+          <w:rFonts w:ascii="Consolas" w:eastAsia="Times New Roman" w:hAnsi="Consolas" w:cs="Times New Roman"/>
+          <w:color w:val="E06C75"/>
+          <w:sz w:val="21"/>
+          <w:szCs w:val="21"/>
+        </w:rPr>
+        <w:t>ellipsis</w:t>
+      </w:r>
+      <w:r>
+        <w:rPr>
+          <w:rFonts w:ascii="Consolas" w:eastAsia="Times New Roman" w:hAnsi="Consolas" w:cs="Times New Roman"/>
+          <w:color w:val="ABB2BF"/>
+          <w:sz w:val="21"/>
+          <w:szCs w:val="21"/>
+        </w:rPr>
+        <w:t xml:space="preserve">: </w:t>
+      </w:r>
+      <w:r>
+        <w:rPr>
+          <w:rFonts w:ascii="Consolas" w:eastAsia="Times New Roman" w:hAnsi="Consolas" w:cs="Times New Roman"/>
+          <w:color w:val="98C379"/>
+          <w:sz w:val="21"/>
+          <w:szCs w:val="21"/>
+        </w:rPr>
+        <w:t>'</w:t>
+      </w:r>
+      <w:r>
+        <w:rPr>
+          <w:rFonts w:ascii="Consolas" w:eastAsia="Times New Roman" w:hAnsi="Consolas" w:cs="Times New Roman"/>
+          <w:color w:val="56B6C2"/>
+          <w:sz w:val="21"/>
+          <w:szCs w:val="21"/>
+        </w:rPr>
+        <w:t>\u2026</w:t>
+      </w:r>
+      <w:r>
+        <w:rPr>
+          <w:rFonts w:ascii="Consolas" w:eastAsia="Times New Roman" w:hAnsi="Consolas" w:cs="Times New Roman"/>
+          <w:color w:val="98C379"/>
+          <w:sz w:val="21"/>
+          <w:szCs w:val="21"/>
+        </w:rPr>
+        <w:t xml:space="preserve"> '</w:t>
+      </w:r>
+      <w:r>
+        <w:rPr>
+          <w:rFonts w:ascii="Consolas" w:eastAsia="Times New Roman" w:hAnsi="Consolas" w:cs="Times New Roman"/>
+          <w:color w:val="ABB2BF"/>
+          <w:sz w:val="21"/>
+          <w:szCs w:val="21"/>
+        </w:rPr>
+        <w:t>,</w:t>
+      </w:r>
+    </w:p>
+    <w:p>
+      <w:pPr>
+        <w:shd w:val="clear" w:color="auto" w:fill="23272E"/>
+        <w:spacing w:after="0" w:line="285" w:lineRule="atLeast"/>
+        <w:rPr>
+          <w:rFonts w:ascii="Consolas" w:eastAsia="Times New Roman" w:hAnsi="Consolas" w:cs="Times New Roman"/>
+          <w:color w:val="ABB2BF"/>
+          <w:sz w:val="21"/>
+          <w:szCs w:val="21"/>
+        </w:rPr>
+      </w:pPr>
+      <w:r>
+        <w:rPr>
+          <w:rFonts w:ascii="Consolas" w:eastAsia="Times New Roman" w:hAnsi="Consolas" w:cs="Times New Roman"/>
+          <w:color w:val="ABB2BF"/>
+          <w:sz w:val="21"/>
+          <w:szCs w:val="21"/>
+        </w:rPr>
+        <w:t xml:space="preserve">          </w:t>
+      </w:r>
+      <w:r>
+        <w:rPr>
+          <w:rFonts w:ascii="Consolas" w:eastAsia="Times New Roman" w:hAnsi="Consolas" w:cs="Times New Roman"/>
+          <w:color w:val="E06C75"/>
+          <w:sz w:val="21"/>
+          <w:szCs w:val="21"/>
+        </w:rPr>
+        <w:t>height</w:t>
+      </w:r>
+      <w:r>
+        <w:rPr>
+          <w:rFonts w:ascii="Consolas" w:eastAsia="Times New Roman" w:hAnsi="Consolas" w:cs="Times New Roman"/>
+          <w:color w:val="ABB2BF"/>
+          <w:sz w:val="21"/>
+          <w:szCs w:val="21"/>
+        </w:rPr>
+        <w:t xml:space="preserve">: </w:t>
+      </w:r>
+      <w:r>
+        <w:rPr>
+          <w:rFonts w:ascii="Consolas" w:eastAsia="Times New Roman" w:hAnsi="Consolas" w:cs="Times New Roman"/>
+          <w:color w:val="D19A66"/>
+          <w:sz w:val="21"/>
+          <w:szCs w:val="21"/>
+        </w:rPr>
+        <w:t>70</w:t>
+      </w:r>
+      <w:r>
+        <w:rPr>
+          <w:rFonts w:ascii="Consolas" w:eastAsia="Times New Roman" w:hAnsi="Consolas" w:cs="Times New Roman"/>
+          <w:color w:val="ABB2BF"/>
+          <w:sz w:val="21"/>
+          <w:szCs w:val="21"/>
+        </w:rPr>
+        <w:t>,</w:t>
+      </w:r>
+    </w:p>
+    <w:p>
+      <w:pPr>
+        <w:shd w:val="clear" w:color="auto" w:fill="23272E"/>
+        <w:spacing w:after="0" w:line="285" w:lineRule="atLeast"/>
+        <w:rPr>
+          <w:rFonts w:ascii="Consolas" w:eastAsia="Times New Roman" w:hAnsi="Consolas" w:cs="Times New Roman"/>
+          <w:color w:val="ABB2BF"/>
+          <w:sz w:val="21"/>
+          <w:szCs w:val="21"/>
+        </w:rPr>
+      </w:pPr>
+      <w:r>
+        <w:rPr>
+          <w:rFonts w:ascii="Consolas" w:eastAsia="Times New Roman" w:hAnsi="Consolas" w:cs="Times New Roman"/>
+          <w:color w:val="ABB2BF"/>
+          <w:sz w:val="21"/>
+          <w:szCs w:val="21"/>
+        </w:rPr>
+        <w:t xml:space="preserve">          </w:t>
+      </w:r>
+      <w:r>
+        <w:rPr>
+          <w:rFonts w:ascii="Consolas" w:eastAsia="Times New Roman" w:hAnsi="Consolas" w:cs="Times New Roman"/>
+          <w:color w:val="E06C75"/>
+          <w:sz w:val="21"/>
+          <w:szCs w:val="21"/>
+        </w:rPr>
+        <w:t>truncate</w:t>
+      </w:r>
+      <w:r>
+        <w:rPr>
+          <w:rFonts w:ascii="Consolas" w:eastAsia="Times New Roman" w:hAnsi="Consolas" w:cs="Times New Roman"/>
+          <w:color w:val="ABB2BF"/>
+          <w:sz w:val="21"/>
+          <w:szCs w:val="21"/>
+        </w:rPr>
+        <w:t xml:space="preserve">: </w:t>
+      </w:r>
+      <w:r>
+        <w:rPr>
+          <w:rFonts w:ascii="Consolas" w:eastAsia="Times New Roman" w:hAnsi="Consolas" w:cs="Times New Roman"/>
+          <w:color w:val="98C379"/>
+          <w:sz w:val="21"/>
+          <w:szCs w:val="21"/>
+        </w:rPr>
+        <w:t>'letter'</w:t>
+      </w:r>
+      <w:r>
+        <w:rPr>
+          <w:rFonts w:ascii="Consolas" w:eastAsia="Times New Roman" w:hAnsi="Consolas" w:cs="Times New Roman"/>
+          <w:color w:val="ABB2BF"/>
+          <w:sz w:val="21"/>
+          <w:szCs w:val="21"/>
+        </w:rPr>
+        <w:t>,</w:t>
+      </w:r>
+    </w:p>
+    <w:p>
+      <w:pPr>
+        <w:shd w:val="clear" w:color="auto" w:fill="23272E"/>
+        <w:spacing w:after="0" w:line="285" w:lineRule="atLeast"/>
+        <w:rPr>
+          <w:rFonts w:ascii="Consolas" w:eastAsia="Times New Roman" w:hAnsi="Consolas" w:cs="Times New Roman"/>
+          <w:color w:val="ABB2BF"/>
+          <w:sz w:val="21"/>
+          <w:szCs w:val="21"/>
+        </w:rPr>
+      </w:pPr>
+      <w:r>
+        <w:rPr>
+          <w:rFonts w:ascii="Consolas" w:eastAsia="Times New Roman" w:hAnsi="Consolas" w:cs="Times New Roman"/>
+          <w:color w:val="ABB2BF"/>
+          <w:sz w:val="21"/>
+          <w:szCs w:val="21"/>
+        </w:rPr>
+        <w:t xml:space="preserve">          </w:t>
+      </w:r>
+      <w:r>
+        <w:rPr>
+          <w:rFonts w:ascii="Consolas" w:eastAsia="Times New Roman" w:hAnsi="Consolas" w:cs="Times New Roman"/>
+          <w:color w:val="E06C75"/>
+          <w:sz w:val="21"/>
+          <w:szCs w:val="21"/>
+        </w:rPr>
+        <w:t>watch</w:t>
+      </w:r>
+      <w:r>
+        <w:rPr>
+          <w:rFonts w:ascii="Consolas" w:eastAsia="Times New Roman" w:hAnsi="Consolas" w:cs="Times New Roman"/>
+          <w:color w:val="ABB2BF"/>
+          <w:sz w:val="21"/>
+          <w:szCs w:val="21"/>
+        </w:rPr>
+        <w:t xml:space="preserve">: </w:t>
+      </w:r>
+      <w:r>
+        <w:rPr>
+          <w:rFonts w:ascii="Consolas" w:eastAsia="Times New Roman" w:hAnsi="Consolas" w:cs="Times New Roman"/>
+          <w:color w:val="98C379"/>
+          <w:sz w:val="21"/>
+          <w:szCs w:val="21"/>
+        </w:rPr>
+        <w:t>'window'</w:t>
+      </w:r>
+    </w:p>
+    <w:p>
+      <w:pPr>
+        <w:shd w:val="clear" w:color="auto" w:fill="23272E"/>
+        <w:spacing w:after="0" w:line="285" w:lineRule="atLeast"/>
+        <w:rPr>
+          <w:rFonts w:ascii="Consolas" w:eastAsia="Times New Roman" w:hAnsi="Consolas" w:cs="Times New Roman"/>
+          <w:color w:val="ABB2BF"/>
+          <w:sz w:val="21"/>
+          <w:szCs w:val="21"/>
+        </w:rPr>
+      </w:pPr>
+      <w:r>
+        <w:rPr>
+          <w:rFonts w:ascii="Consolas" w:eastAsia="Times New Roman" w:hAnsi="Consolas" w:cs="Times New Roman"/>
+          <w:color w:val="ABB2BF"/>
+          <w:sz w:val="21"/>
+          <w:szCs w:val="21"/>
+        </w:rPr>
+        <w:t>        });</w:t>
+      </w:r>
+    </w:p>
+    <w:p>
+      <w:pPr>
+        <w:rPr>
+          <w:color w:val="FF0000"/>
+          <w:sz w:val="28"/>
+          <w:szCs w:val="28"/>
+        </w:rPr>
+      </w:pPr>
+    </w:p>
+    <w:p>
+      <w:pPr>
         <w:jc w:val="center"/>
         <w:rPr>
           <w:color w:val="2E74B5" w:themeColor="accent5" w:themeShade="BF"/>
@@ -1129,7 +2943,6 @@
           <w:sz w:val="21"/>
           <w:szCs w:val="21"/>
         </w:rPr>
-        <w:lastRenderedPageBreak/>
         <w:t>constructor</w:t>
       </w:r>
       <w:r>
@@ -1660,6 +3473,670 @@
         </w:rPr>
         <w:t xml:space="preserve"> /&gt;</w:t>
       </w:r>
+    </w:p>
+    <w:p>
+      <w:pPr>
+        <w:rPr>
+          <w:color w:val="FF0000"/>
+        </w:rPr>
+      </w:pPr>
+    </w:p>
+    <w:p>
+      <w:pPr>
+        <w:rPr>
+          <w:b/>
+          <w:bCs/>
+          <w:color w:val="A6A6A6" w:themeColor="background1" w:themeShade="A6"/>
+        </w:rPr>
+      </w:pPr>
+      <w:r>
+        <w:rPr>
+          <w:b/>
+          <w:bCs/>
+          <w:color w:val="A6A6A6" w:themeColor="background1" w:themeShade="A6"/>
+        </w:rPr>
+        <w:t>Detect Changes:</w:t>
+      </w:r>
+    </w:p>
+    <w:p>
+      <w:pPr>
+        <w:shd w:val="clear" w:color="auto" w:fill="23272E"/>
+        <w:spacing w:after="0" w:line="285" w:lineRule="atLeast"/>
+        <w:rPr>
+          <w:rFonts w:ascii="Consolas" w:eastAsia="Times New Roman" w:hAnsi="Consolas" w:cs="Times New Roman"/>
+          <w:color w:val="ABB2BF"/>
+          <w:sz w:val="21"/>
+          <w:szCs w:val="21"/>
+        </w:rPr>
+      </w:pPr>
+      <w:proofErr w:type="gramStart"/>
+      <w:r>
+        <w:rPr>
+          <w:rFonts w:ascii="Consolas" w:eastAsia="Times New Roman" w:hAnsi="Consolas" w:cs="Times New Roman"/>
+          <w:color w:val="C678DD"/>
+          <w:sz w:val="21"/>
+          <w:szCs w:val="21"/>
+        </w:rPr>
+        <w:t>constructor</w:t>
+      </w:r>
+      <w:r>
+        <w:rPr>
+          <w:rFonts w:ascii="Consolas" w:eastAsia="Times New Roman" w:hAnsi="Consolas" w:cs="Times New Roman"/>
+          <w:color w:val="ABB2BF"/>
+          <w:sz w:val="21"/>
+          <w:szCs w:val="21"/>
+        </w:rPr>
+        <w:t>(</w:t>
+      </w:r>
+      <w:proofErr w:type="gramEnd"/>
+      <w:r>
+        <w:rPr>
+          <w:rFonts w:ascii="Consolas" w:eastAsia="Times New Roman" w:hAnsi="Consolas" w:cs="Times New Roman"/>
+          <w:color w:val="C678DD"/>
+          <w:sz w:val="21"/>
+          <w:szCs w:val="21"/>
+        </w:rPr>
+        <w:t>private</w:t>
+      </w:r>
+      <w:r>
+        <w:rPr>
+          <w:rFonts w:ascii="Consolas" w:eastAsia="Times New Roman" w:hAnsi="Consolas" w:cs="Times New Roman"/>
+          <w:color w:val="ABB2BF"/>
+          <w:sz w:val="21"/>
+          <w:szCs w:val="21"/>
+        </w:rPr>
+        <w:t xml:space="preserve"> </w:t>
+      </w:r>
+      <w:proofErr w:type="spellStart"/>
+      <w:r>
+        <w:rPr>
+          <w:rFonts w:ascii="Consolas" w:eastAsia="Times New Roman" w:hAnsi="Consolas" w:cs="Times New Roman"/>
+          <w:color w:val="E06C75"/>
+          <w:sz w:val="21"/>
+          <w:szCs w:val="21"/>
+        </w:rPr>
+        <w:t>cdr</w:t>
+      </w:r>
+      <w:proofErr w:type="spellEnd"/>
+      <w:r>
+        <w:rPr>
+          <w:rFonts w:ascii="Consolas" w:eastAsia="Times New Roman" w:hAnsi="Consolas" w:cs="Times New Roman"/>
+          <w:color w:val="ABB2BF"/>
+          <w:sz w:val="21"/>
+          <w:szCs w:val="21"/>
+        </w:rPr>
+        <w:t xml:space="preserve">: </w:t>
+      </w:r>
+      <w:proofErr w:type="spellStart"/>
+      <w:r>
+        <w:rPr>
+          <w:rFonts w:ascii="Consolas" w:eastAsia="Times New Roman" w:hAnsi="Consolas" w:cs="Times New Roman"/>
+          <w:color w:val="E5C07B"/>
+          <w:sz w:val="21"/>
+          <w:szCs w:val="21"/>
+        </w:rPr>
+        <w:t>ChangeDetectorRef</w:t>
+      </w:r>
+      <w:proofErr w:type="spellEnd"/>
+      <w:r>
+        <w:rPr>
+          <w:rFonts w:ascii="Consolas" w:eastAsia="Times New Roman" w:hAnsi="Consolas" w:cs="Times New Roman"/>
+          <w:color w:val="ABB2BF"/>
+          <w:sz w:val="21"/>
+          <w:szCs w:val="21"/>
+        </w:rPr>
+        <w:t>) {}</w:t>
+      </w:r>
+    </w:p>
+    <w:p>
+      <w:pPr>
+        <w:shd w:val="clear" w:color="auto" w:fill="23272E"/>
+        <w:spacing w:after="0" w:line="285" w:lineRule="atLeast"/>
+        <w:rPr>
+          <w:rFonts w:ascii="Consolas" w:eastAsia="Times New Roman" w:hAnsi="Consolas" w:cs="Times New Roman"/>
+          <w:color w:val="ABB2BF"/>
+          <w:sz w:val="21"/>
+          <w:szCs w:val="21"/>
+        </w:rPr>
+      </w:pPr>
+      <w:proofErr w:type="spellStart"/>
+      <w:proofErr w:type="gramStart"/>
+      <w:r>
+        <w:rPr>
+          <w:rFonts w:ascii="Consolas" w:eastAsia="Times New Roman" w:hAnsi="Consolas" w:cs="Times New Roman"/>
+          <w:color w:val="E5C07B"/>
+          <w:sz w:val="21"/>
+          <w:szCs w:val="21"/>
+        </w:rPr>
+        <w:t>this</w:t>
+      </w:r>
+      <w:r>
+        <w:rPr>
+          <w:rFonts w:ascii="Consolas" w:eastAsia="Times New Roman" w:hAnsi="Consolas" w:cs="Times New Roman"/>
+          <w:color w:val="ABB2BF"/>
+          <w:sz w:val="21"/>
+          <w:szCs w:val="21"/>
+        </w:rPr>
+        <w:t>.</w:t>
+      </w:r>
+      <w:r>
+        <w:rPr>
+          <w:rFonts w:ascii="Consolas" w:eastAsia="Times New Roman" w:hAnsi="Consolas" w:cs="Times New Roman"/>
+          <w:color w:val="E06C75"/>
+          <w:sz w:val="21"/>
+          <w:szCs w:val="21"/>
+        </w:rPr>
+        <w:t>cdr</w:t>
+      </w:r>
+      <w:r>
+        <w:rPr>
+          <w:rFonts w:ascii="Consolas" w:eastAsia="Times New Roman" w:hAnsi="Consolas" w:cs="Times New Roman"/>
+          <w:color w:val="ABB2BF"/>
+          <w:sz w:val="21"/>
+          <w:szCs w:val="21"/>
+        </w:rPr>
+        <w:t>.</w:t>
+      </w:r>
+      <w:r>
+        <w:rPr>
+          <w:rFonts w:ascii="Consolas" w:eastAsia="Times New Roman" w:hAnsi="Consolas" w:cs="Times New Roman"/>
+          <w:color w:val="61AFEF"/>
+          <w:sz w:val="21"/>
+          <w:szCs w:val="21"/>
+        </w:rPr>
+        <w:t>detectChanges</w:t>
+      </w:r>
+      <w:proofErr w:type="spellEnd"/>
+      <w:proofErr w:type="gramEnd"/>
+      <w:r>
+        <w:rPr>
+          <w:rFonts w:ascii="Consolas" w:eastAsia="Times New Roman" w:hAnsi="Consolas" w:cs="Times New Roman"/>
+          <w:color w:val="ABB2BF"/>
+          <w:sz w:val="21"/>
+          <w:szCs w:val="21"/>
+        </w:rPr>
+        <w:t>();</w:t>
+      </w:r>
+    </w:p>
+    <w:p>
+      <w:pPr>
+        <w:rPr>
+          <w:color w:val="FF0000"/>
+        </w:rPr>
+      </w:pPr>
+    </w:p>
+    <w:p>
+      <w:pPr>
+        <w:rPr>
+          <w:b/>
+          <w:bCs/>
+          <w:color w:val="A6A6A6" w:themeColor="background1" w:themeShade="A6"/>
+        </w:rPr>
+      </w:pPr>
+      <w:r>
+        <w:rPr>
+          <w:b/>
+          <w:bCs/>
+          <w:color w:val="A6A6A6" w:themeColor="background1" w:themeShade="A6"/>
+        </w:rPr>
+        <w:lastRenderedPageBreak/>
+        <w:t>Sanitizer:</w:t>
+      </w:r>
+    </w:p>
+    <w:p>
+      <w:pPr>
+        <w:shd w:val="clear" w:color="auto" w:fill="23272E"/>
+        <w:spacing w:after="0" w:line="285" w:lineRule="atLeast"/>
+        <w:rPr>
+          <w:rFonts w:ascii="Consolas" w:eastAsia="Times New Roman" w:hAnsi="Consolas" w:cs="Times New Roman"/>
+          <w:color w:val="ABB2BF"/>
+          <w:sz w:val="21"/>
+          <w:szCs w:val="21"/>
+        </w:rPr>
+      </w:pPr>
+      <w:r>
+        <w:rPr>
+          <w:rFonts w:ascii="Consolas" w:eastAsia="Times New Roman" w:hAnsi="Consolas" w:cs="Times New Roman"/>
+          <w:color w:val="C678DD"/>
+          <w:sz w:val="21"/>
+          <w:szCs w:val="21"/>
+        </w:rPr>
+        <w:t>import</w:t>
+      </w:r>
+      <w:r>
+        <w:rPr>
+          <w:rFonts w:ascii="Consolas" w:eastAsia="Times New Roman" w:hAnsi="Consolas" w:cs="Times New Roman"/>
+          <w:color w:val="ABB2BF"/>
+          <w:sz w:val="21"/>
+          <w:szCs w:val="21"/>
+        </w:rPr>
+        <w:t xml:space="preserve"> </w:t>
+      </w:r>
+      <w:proofErr w:type="gramStart"/>
+      <w:r>
+        <w:rPr>
+          <w:rFonts w:ascii="Consolas" w:eastAsia="Times New Roman" w:hAnsi="Consolas" w:cs="Times New Roman"/>
+          <w:color w:val="ABB2BF"/>
+          <w:sz w:val="21"/>
+          <w:szCs w:val="21"/>
+        </w:rPr>
+        <w:t xml:space="preserve">{ </w:t>
+      </w:r>
+      <w:proofErr w:type="spellStart"/>
+      <w:r>
+        <w:rPr>
+          <w:rFonts w:ascii="Consolas" w:eastAsia="Times New Roman" w:hAnsi="Consolas" w:cs="Times New Roman"/>
+          <w:color w:val="E06C75"/>
+          <w:sz w:val="21"/>
+          <w:szCs w:val="21"/>
+        </w:rPr>
+        <w:t>DomSanitizer</w:t>
+      </w:r>
+      <w:proofErr w:type="spellEnd"/>
+      <w:proofErr w:type="gramEnd"/>
+      <w:r>
+        <w:rPr>
+          <w:rFonts w:ascii="Consolas" w:eastAsia="Times New Roman" w:hAnsi="Consolas" w:cs="Times New Roman"/>
+          <w:color w:val="ABB2BF"/>
+          <w:sz w:val="21"/>
+          <w:szCs w:val="21"/>
+        </w:rPr>
+        <w:t xml:space="preserve">, </w:t>
+      </w:r>
+      <w:proofErr w:type="spellStart"/>
+      <w:r>
+        <w:rPr>
+          <w:rFonts w:ascii="Consolas" w:eastAsia="Times New Roman" w:hAnsi="Consolas" w:cs="Times New Roman"/>
+          <w:color w:val="E06C75"/>
+          <w:sz w:val="21"/>
+          <w:szCs w:val="21"/>
+        </w:rPr>
+        <w:t>SafeResourceUrl</w:t>
+      </w:r>
+      <w:proofErr w:type="spellEnd"/>
+      <w:r>
+        <w:rPr>
+          <w:rFonts w:ascii="Consolas" w:eastAsia="Times New Roman" w:hAnsi="Consolas" w:cs="Times New Roman"/>
+          <w:color w:val="ABB2BF"/>
+          <w:sz w:val="21"/>
+          <w:szCs w:val="21"/>
+        </w:rPr>
+        <w:t xml:space="preserve"> } </w:t>
+      </w:r>
+      <w:r>
+        <w:rPr>
+          <w:rFonts w:ascii="Consolas" w:eastAsia="Times New Roman" w:hAnsi="Consolas" w:cs="Times New Roman"/>
+          <w:color w:val="C678DD"/>
+          <w:sz w:val="21"/>
+          <w:szCs w:val="21"/>
+        </w:rPr>
+        <w:t>from</w:t>
+      </w:r>
+      <w:r>
+        <w:rPr>
+          <w:rFonts w:ascii="Consolas" w:eastAsia="Times New Roman" w:hAnsi="Consolas" w:cs="Times New Roman"/>
+          <w:color w:val="ABB2BF"/>
+          <w:sz w:val="21"/>
+          <w:szCs w:val="21"/>
+        </w:rPr>
+        <w:t xml:space="preserve"> </w:t>
+      </w:r>
+      <w:r>
+        <w:rPr>
+          <w:rFonts w:ascii="Consolas" w:eastAsia="Times New Roman" w:hAnsi="Consolas" w:cs="Times New Roman"/>
+          <w:color w:val="98C379"/>
+          <w:sz w:val="21"/>
+          <w:szCs w:val="21"/>
+        </w:rPr>
+        <w:t>'@angular/platform-browser'</w:t>
+      </w:r>
+      <w:r>
+        <w:rPr>
+          <w:rFonts w:ascii="Consolas" w:eastAsia="Times New Roman" w:hAnsi="Consolas" w:cs="Times New Roman"/>
+          <w:color w:val="ABB2BF"/>
+          <w:sz w:val="21"/>
+          <w:szCs w:val="21"/>
+        </w:rPr>
+        <w:t>;</w:t>
+      </w:r>
+    </w:p>
+    <w:p>
+      <w:pPr>
+        <w:shd w:val="clear" w:color="auto" w:fill="23272E"/>
+        <w:spacing w:after="0" w:line="285" w:lineRule="atLeast"/>
+        <w:rPr>
+          <w:rFonts w:ascii="Consolas" w:eastAsia="Times New Roman" w:hAnsi="Consolas" w:cs="Times New Roman"/>
+          <w:color w:val="ABB2BF"/>
+          <w:sz w:val="21"/>
+          <w:szCs w:val="21"/>
+        </w:rPr>
+      </w:pPr>
+    </w:p>
+    <w:p>
+      <w:pPr>
+        <w:shd w:val="clear" w:color="auto" w:fill="23272E"/>
+        <w:spacing w:after="0" w:line="285" w:lineRule="atLeast"/>
+        <w:rPr>
+          <w:rFonts w:ascii="Consolas" w:eastAsia="Times New Roman" w:hAnsi="Consolas" w:cs="Times New Roman"/>
+          <w:color w:val="ABB2BF"/>
+          <w:sz w:val="21"/>
+          <w:szCs w:val="21"/>
+        </w:rPr>
+      </w:pPr>
+      <w:proofErr w:type="gramStart"/>
+      <w:r>
+        <w:rPr>
+          <w:rFonts w:ascii="Consolas" w:eastAsia="Times New Roman" w:hAnsi="Consolas" w:cs="Times New Roman"/>
+          <w:color w:val="C678DD"/>
+          <w:sz w:val="21"/>
+          <w:szCs w:val="21"/>
+        </w:rPr>
+        <w:t>constructor</w:t>
+      </w:r>
+      <w:r>
+        <w:rPr>
+          <w:rFonts w:ascii="Consolas" w:eastAsia="Times New Roman" w:hAnsi="Consolas" w:cs="Times New Roman"/>
+          <w:color w:val="ABB2BF"/>
+          <w:sz w:val="21"/>
+          <w:szCs w:val="21"/>
+        </w:rPr>
+        <w:t>(</w:t>
+      </w:r>
+      <w:proofErr w:type="gramEnd"/>
+      <w:r>
+        <w:rPr>
+          <w:rFonts w:ascii="Consolas" w:eastAsia="Times New Roman" w:hAnsi="Consolas" w:cs="Times New Roman"/>
+          <w:color w:val="C678DD"/>
+          <w:sz w:val="21"/>
+          <w:szCs w:val="21"/>
+        </w:rPr>
+        <w:t>private</w:t>
+      </w:r>
+      <w:r>
+        <w:rPr>
+          <w:rFonts w:ascii="Consolas" w:eastAsia="Times New Roman" w:hAnsi="Consolas" w:cs="Times New Roman"/>
+          <w:color w:val="ABB2BF"/>
+          <w:sz w:val="21"/>
+          <w:szCs w:val="21"/>
+        </w:rPr>
+        <w:t xml:space="preserve"> </w:t>
+      </w:r>
+      <w:r>
+        <w:rPr>
+          <w:rFonts w:ascii="Consolas" w:eastAsia="Times New Roman" w:hAnsi="Consolas" w:cs="Times New Roman"/>
+          <w:color w:val="E06C75"/>
+          <w:sz w:val="21"/>
+          <w:szCs w:val="21"/>
+        </w:rPr>
+        <w:t>sanitizer</w:t>
+      </w:r>
+      <w:r>
+        <w:rPr>
+          <w:rFonts w:ascii="Consolas" w:eastAsia="Times New Roman" w:hAnsi="Consolas" w:cs="Times New Roman"/>
+          <w:color w:val="ABB2BF"/>
+          <w:sz w:val="21"/>
+          <w:szCs w:val="21"/>
+        </w:rPr>
+        <w:t xml:space="preserve">: </w:t>
+      </w:r>
+      <w:proofErr w:type="spellStart"/>
+      <w:r>
+        <w:rPr>
+          <w:rFonts w:ascii="Consolas" w:eastAsia="Times New Roman" w:hAnsi="Consolas" w:cs="Times New Roman"/>
+          <w:color w:val="E5C07B"/>
+          <w:sz w:val="21"/>
+          <w:szCs w:val="21"/>
+        </w:rPr>
+        <w:t>DomSanitizer</w:t>
+      </w:r>
+      <w:proofErr w:type="spellEnd"/>
+      <w:r>
+        <w:rPr>
+          <w:rFonts w:ascii="Consolas" w:eastAsia="Times New Roman" w:hAnsi="Consolas" w:cs="Times New Roman"/>
+          <w:color w:val="ABB2BF"/>
+          <w:sz w:val="21"/>
+          <w:szCs w:val="21"/>
+        </w:rPr>
+        <w:t>) {}</w:t>
+      </w:r>
+    </w:p>
+    <w:p>
+      <w:pPr>
+        <w:shd w:val="clear" w:color="auto" w:fill="23272E"/>
+        <w:spacing w:after="0" w:line="285" w:lineRule="atLeast"/>
+        <w:rPr>
+          <w:rFonts w:ascii="Consolas" w:eastAsia="Times New Roman" w:hAnsi="Consolas" w:cs="Times New Roman"/>
+          <w:color w:val="61AFEF"/>
+          <w:sz w:val="21"/>
+          <w:szCs w:val="21"/>
+        </w:rPr>
+      </w:pPr>
+    </w:p>
+    <w:p>
+      <w:pPr>
+        <w:shd w:val="clear" w:color="auto" w:fill="23272E"/>
+        <w:spacing w:after="0" w:line="285" w:lineRule="atLeast"/>
+        <w:rPr>
+          <w:rFonts w:ascii="Consolas" w:eastAsia="Times New Roman" w:hAnsi="Consolas" w:cs="Times New Roman"/>
+          <w:color w:val="ABB2BF"/>
+          <w:sz w:val="21"/>
+          <w:szCs w:val="21"/>
+        </w:rPr>
+      </w:pPr>
+      <w:proofErr w:type="spellStart"/>
+      <w:proofErr w:type="gramStart"/>
+      <w:r>
+        <w:rPr>
+          <w:rFonts w:ascii="Consolas" w:eastAsia="Times New Roman" w:hAnsi="Consolas" w:cs="Times New Roman"/>
+          <w:color w:val="61AFEF"/>
+          <w:sz w:val="21"/>
+          <w:szCs w:val="21"/>
+        </w:rPr>
+        <w:t>getIframeUrl</w:t>
+      </w:r>
+      <w:proofErr w:type="spellEnd"/>
+      <w:r>
+        <w:rPr>
+          <w:rFonts w:ascii="Consolas" w:eastAsia="Times New Roman" w:hAnsi="Consolas" w:cs="Times New Roman"/>
+          <w:color w:val="ABB2BF"/>
+          <w:sz w:val="21"/>
+          <w:szCs w:val="21"/>
+        </w:rPr>
+        <w:t>(</w:t>
+      </w:r>
+      <w:proofErr w:type="gramEnd"/>
+      <w:r>
+        <w:rPr>
+          <w:rFonts w:ascii="Consolas" w:eastAsia="Times New Roman" w:hAnsi="Consolas" w:cs="Times New Roman"/>
+          <w:color w:val="ABB2BF"/>
+          <w:sz w:val="21"/>
+          <w:szCs w:val="21"/>
+        </w:rPr>
+        <w:t xml:space="preserve">): </w:t>
+      </w:r>
+      <w:proofErr w:type="spellStart"/>
+      <w:r>
+        <w:rPr>
+          <w:rFonts w:ascii="Consolas" w:eastAsia="Times New Roman" w:hAnsi="Consolas" w:cs="Times New Roman"/>
+          <w:color w:val="E5C07B"/>
+          <w:sz w:val="21"/>
+          <w:szCs w:val="21"/>
+        </w:rPr>
+        <w:t>SafeResourceUrl</w:t>
+      </w:r>
+      <w:proofErr w:type="spellEnd"/>
+      <w:r>
+        <w:rPr>
+          <w:rFonts w:ascii="Consolas" w:eastAsia="Times New Roman" w:hAnsi="Consolas" w:cs="Times New Roman"/>
+          <w:color w:val="ABB2BF"/>
+          <w:sz w:val="21"/>
+          <w:szCs w:val="21"/>
+        </w:rPr>
+        <w:t xml:space="preserve"> {</w:t>
+      </w:r>
+    </w:p>
+    <w:p>
+      <w:pPr>
+        <w:shd w:val="clear" w:color="auto" w:fill="23272E"/>
+        <w:spacing w:after="0" w:line="285" w:lineRule="atLeast"/>
+        <w:rPr>
+          <w:rFonts w:ascii="Consolas" w:eastAsia="Times New Roman" w:hAnsi="Consolas" w:cs="Times New Roman"/>
+          <w:color w:val="ABB2BF"/>
+          <w:sz w:val="21"/>
+          <w:szCs w:val="21"/>
+        </w:rPr>
+      </w:pPr>
+      <w:r>
+        <w:rPr>
+          <w:rFonts w:ascii="Consolas" w:eastAsia="Times New Roman" w:hAnsi="Consolas" w:cs="Times New Roman"/>
+          <w:color w:val="ABB2BF"/>
+          <w:sz w:val="21"/>
+          <w:szCs w:val="21"/>
+        </w:rPr>
+        <w:t xml:space="preserve">    </w:t>
+      </w:r>
+      <w:r>
+        <w:rPr>
+          <w:rFonts w:ascii="Consolas" w:eastAsia="Times New Roman" w:hAnsi="Consolas" w:cs="Times New Roman"/>
+          <w:color w:val="C678DD"/>
+          <w:sz w:val="21"/>
+          <w:szCs w:val="21"/>
+        </w:rPr>
+        <w:t>return</w:t>
+      </w:r>
+      <w:r>
+        <w:rPr>
+          <w:rFonts w:ascii="Consolas" w:eastAsia="Times New Roman" w:hAnsi="Consolas" w:cs="Times New Roman"/>
+          <w:color w:val="ABB2BF"/>
+          <w:sz w:val="21"/>
+          <w:szCs w:val="21"/>
+        </w:rPr>
+        <w:t xml:space="preserve"> </w:t>
+      </w:r>
+      <w:proofErr w:type="spellStart"/>
+      <w:proofErr w:type="gramStart"/>
+      <w:r>
+        <w:rPr>
+          <w:rFonts w:ascii="Consolas" w:eastAsia="Times New Roman" w:hAnsi="Consolas" w:cs="Times New Roman"/>
+          <w:color w:val="E5C07B"/>
+          <w:sz w:val="21"/>
+          <w:szCs w:val="21"/>
+        </w:rPr>
+        <w:t>this</w:t>
+      </w:r>
+      <w:r>
+        <w:rPr>
+          <w:rFonts w:ascii="Consolas" w:eastAsia="Times New Roman" w:hAnsi="Consolas" w:cs="Times New Roman"/>
+          <w:color w:val="ABB2BF"/>
+          <w:sz w:val="21"/>
+          <w:szCs w:val="21"/>
+        </w:rPr>
+        <w:t>.</w:t>
+      </w:r>
+      <w:r>
+        <w:rPr>
+          <w:rFonts w:ascii="Consolas" w:eastAsia="Times New Roman" w:hAnsi="Consolas" w:cs="Times New Roman"/>
+          <w:color w:val="E06C75"/>
+          <w:sz w:val="21"/>
+          <w:szCs w:val="21"/>
+        </w:rPr>
+        <w:t>sanitizer</w:t>
+      </w:r>
+      <w:proofErr w:type="gramEnd"/>
+      <w:r>
+        <w:rPr>
+          <w:rFonts w:ascii="Consolas" w:eastAsia="Times New Roman" w:hAnsi="Consolas" w:cs="Times New Roman"/>
+          <w:color w:val="ABB2BF"/>
+          <w:sz w:val="21"/>
+          <w:szCs w:val="21"/>
+        </w:rPr>
+        <w:t>.</w:t>
+      </w:r>
+      <w:r>
+        <w:rPr>
+          <w:rFonts w:ascii="Consolas" w:eastAsia="Times New Roman" w:hAnsi="Consolas" w:cs="Times New Roman"/>
+          <w:color w:val="61AFEF"/>
+          <w:sz w:val="21"/>
+          <w:szCs w:val="21"/>
+        </w:rPr>
+        <w:t>bypassSecurityTrustResourceUrl</w:t>
+      </w:r>
+      <w:proofErr w:type="spellEnd"/>
+      <w:r>
+        <w:rPr>
+          <w:rFonts w:ascii="Consolas" w:eastAsia="Times New Roman" w:hAnsi="Consolas" w:cs="Times New Roman"/>
+          <w:color w:val="ABB2BF"/>
+          <w:sz w:val="21"/>
+          <w:szCs w:val="21"/>
+        </w:rPr>
+        <w:t>(</w:t>
+      </w:r>
+      <w:proofErr w:type="spellStart"/>
+      <w:r>
+        <w:rPr>
+          <w:rFonts w:ascii="Consolas" w:eastAsia="Times New Roman" w:hAnsi="Consolas" w:cs="Times New Roman"/>
+          <w:color w:val="E5C07B"/>
+          <w:sz w:val="21"/>
+          <w:szCs w:val="21"/>
+        </w:rPr>
+        <w:t>this</w:t>
+      </w:r>
+      <w:r>
+        <w:rPr>
+          <w:rFonts w:ascii="Consolas" w:eastAsia="Times New Roman" w:hAnsi="Consolas" w:cs="Times New Roman"/>
+          <w:color w:val="ABB2BF"/>
+          <w:sz w:val="21"/>
+          <w:szCs w:val="21"/>
+        </w:rPr>
+        <w:t>.</w:t>
+      </w:r>
+      <w:r>
+        <w:rPr>
+          <w:rFonts w:ascii="Consolas" w:eastAsia="Times New Roman" w:hAnsi="Consolas" w:cs="Times New Roman"/>
+          <w:color w:val="E06C75"/>
+          <w:sz w:val="21"/>
+          <w:szCs w:val="21"/>
+        </w:rPr>
+        <w:t>iframeUrl</w:t>
+      </w:r>
+      <w:proofErr w:type="spellEnd"/>
+      <w:r>
+        <w:rPr>
+          <w:rFonts w:ascii="Consolas" w:eastAsia="Times New Roman" w:hAnsi="Consolas" w:cs="Times New Roman"/>
+          <w:color w:val="ABB2BF"/>
+          <w:sz w:val="21"/>
+          <w:szCs w:val="21"/>
+        </w:rPr>
+        <w:t>);</w:t>
+      </w:r>
+    </w:p>
+    <w:p>
+      <w:pPr>
+        <w:shd w:val="clear" w:color="auto" w:fill="23272E"/>
+        <w:spacing w:after="0" w:line="285" w:lineRule="atLeast"/>
+        <w:rPr>
+          <w:rFonts w:ascii="Consolas" w:eastAsia="Times New Roman" w:hAnsi="Consolas" w:cs="Times New Roman"/>
+          <w:color w:val="ABB2BF"/>
+          <w:sz w:val="21"/>
+          <w:szCs w:val="21"/>
+        </w:rPr>
+      </w:pPr>
+      <w:r>
+        <w:rPr>
+          <w:rFonts w:ascii="Consolas" w:eastAsia="Times New Roman" w:hAnsi="Consolas" w:cs="Times New Roman"/>
+          <w:color w:val="ABB2BF"/>
+          <w:sz w:val="21"/>
+          <w:szCs w:val="21"/>
+        </w:rPr>
+        <w:t>  }</w:t>
+      </w:r>
+    </w:p>
+    <w:p>
+      <w:pPr>
+        <w:rPr>
+          <w:color w:val="FF0000"/>
+        </w:rPr>
+      </w:pPr>
     </w:p>
     <w:p>
       <w:pPr>

</xml_diff>